<commit_message>
Created new programs 8 and 9
Program 8 and 9 and added their updated doc
</commit_message>
<xml_diff>
--- a/Lab-Cycle-Php.docx
+++ b/Lab-Cycle-Php.docx
@@ -1,6 +1,6 @@
 
 <file path=word/document.xml><?xml version="1.0" encoding="utf-8"?>
-<w:document xmlns:wpc="http://schemas.microsoft.com/office/word/2010/wordprocessingCanvas" xmlns:cx="http://schemas.microsoft.com/office/drawing/2014/chartex" xmlns:cx1="http://schemas.microsoft.com/office/drawing/2015/9/8/chartex" xmlns:cx2="http://schemas.microsoft.com/office/drawing/2015/10/21/chartex" xmlns:cx3="http://schemas.microsoft.com/office/drawing/2016/5/9/chartex" xmlns:cx4="http://schemas.microsoft.com/office/drawing/2016/5/10/chartex" xmlns:cx5="http://schemas.microsoft.com/office/drawing/2016/5/11/chartex" xmlns:cx6="http://schemas.microsoft.com/office/drawing/2016/5/12/chartex" xmlns:cx7="http://schemas.microsoft.com/office/drawing/2016/5/13/chartex" xmlns:cx8="http://schemas.microsoft.com/office/drawing/2016/5/14/chartex" xmlns:mc="http://schemas.openxmlformats.org/markup-compatibility/2006" xmlns:aink="http://schemas.microsoft.com/office/drawing/2016/ink" xmlns:am3d="http://schemas.microsoft.com/office/drawing/2017/model3d" xmlns:o="urn:schemas-microsoft-com:office:office" xmlns:oel="http://schemas.microsoft.com/office/2019/extlst" xmlns:r="http://schemas.openxmlformats.org/officeDocument/2006/relationships" xmlns:m="http://schemas.openxmlformats.org/officeDocument/2006/math" xmlns:v="urn:schemas-microsoft-com:vml" xmlns:wp14="http://schemas.microsoft.com/office/word/2010/wordprocessingDrawing" xmlns:wp="http://schemas.openxmlformats.org/drawingml/2006/wordprocessingDrawing" xmlns:w10="urn:schemas-microsoft-com:office:word" xmlns:w="http://schemas.openxmlformats.org/wordprocessingml/2006/main" xmlns:w14="http://schemas.microsoft.com/office/word/2010/wordml" xmlns:w15="http://schemas.microsoft.com/office/word/2012/wordml" xmlns:w16cex="http://schemas.microsoft.com/office/word/2018/wordml/cex" xmlns:w16cid="http://schemas.microsoft.com/office/word/2016/wordml/cid" xmlns:w16="http://schemas.microsoft.com/office/word/2018/wordml" xmlns:w16du="http://schemas.microsoft.com/office/word/2023/wordml/word16du" xmlns:w16sdtdh="http://schemas.microsoft.com/office/word/2020/wordml/sdtdatahash" xmlns:w16sdtfl="http://schemas.microsoft.com/office/word/2024/wordml/sdtformatlock" xmlns:w16se="http://schemas.microsoft.com/office/word/2015/wordml/symex" xmlns:wpg="http://schemas.microsoft.com/office/word/2010/wordprocessingGroup" xmlns:wpi="http://schemas.microsoft.com/office/word/2010/wordprocessingInk" xmlns:wne="http://schemas.microsoft.com/office/word/2006/wordml" xmlns:wps="http://schemas.microsoft.com/office/word/2010/wordprocessingShape" mc:Ignorable="w14 w15 w16se w16cid w16 w16cex w16sdtdh w16sdtfl w16du wp14">
+<w:document xmlns:wpc="http://schemas.microsoft.com/office/word/2010/wordprocessingCanvas" xmlns:cx="http://schemas.microsoft.com/office/drawing/2014/chartex" xmlns:cx1="http://schemas.microsoft.com/office/drawing/2015/9/8/chartex" xmlns:cx2="http://schemas.microsoft.com/office/drawing/2015/10/21/chartex" xmlns:cx3="http://schemas.microsoft.com/office/drawing/2016/5/9/chartex" xmlns:cx4="http://schemas.microsoft.com/office/drawing/2016/5/10/chartex" xmlns:cx5="http://schemas.microsoft.com/office/drawing/2016/5/11/chartex" xmlns:cx6="http://schemas.microsoft.com/office/drawing/2016/5/12/chartex" xmlns:cx7="http://schemas.microsoft.com/office/drawing/2016/5/13/chartex" xmlns:cx8="http://schemas.microsoft.com/office/drawing/2016/5/14/chartex" xmlns:mc="http://schemas.openxmlformats.org/markup-compatibility/2006" xmlns:aink="http://schemas.microsoft.com/office/drawing/2016/ink" xmlns:am3d="http://schemas.microsoft.com/office/drawing/2017/model3d" xmlns:o="urn:schemas-microsoft-com:office:office" xmlns:oel="http://schemas.microsoft.com/office/2019/extlst" xmlns:r="http://schemas.openxmlformats.org/officeDocument/2006/relationships" xmlns:m="http://schemas.openxmlformats.org/officeDocument/2006/math" xmlns:v="urn:schemas-microsoft-com:vml" xmlns:wp14="http://schemas.microsoft.com/office/word/2010/wordprocessingDrawing" xmlns:wp="http://schemas.openxmlformats.org/drawingml/2006/wordprocessingDrawing" xmlns:w10="urn:schemas-microsoft-com:office:word" xmlns:w="http://schemas.openxmlformats.org/wordprocessingml/2006/main" xmlns:w14="http://schemas.microsoft.com/office/word/2010/wordml" xmlns:w15="http://schemas.microsoft.com/office/word/2012/wordml" xmlns:w16cex="http://schemas.microsoft.com/office/word/2018/wordml/cex" xmlns:w16cid="http://schemas.microsoft.com/office/word/2016/wordml/cid" xmlns:w16="http://schemas.microsoft.com/office/word/2018/wordml" xmlns:w16du="http://schemas.microsoft.com/office/word/2023/wordml/word16du" xmlns:w16sdtdh="http://schemas.microsoft.com/office/word/2020/wordml/sdtdatahash" xmlns:w16se="http://schemas.microsoft.com/office/word/2015/wordml/symex" xmlns:wpg="http://schemas.microsoft.com/office/word/2010/wordprocessingGroup" xmlns:wpi="http://schemas.microsoft.com/office/word/2010/wordprocessingInk" xmlns:wne="http://schemas.microsoft.com/office/word/2006/wordml" xmlns:wps="http://schemas.microsoft.com/office/word/2010/wordprocessingShape" mc:Ignorable="w14 w15 w16se w16cid w16 w16cex w16sdtdh w16du wp14">
   <w:body>
     <w:p>
       <w:pPr>
@@ -4070,13 +4070,8 @@
         </w:rPr>
         <w:t xml:space="preserve"> </w:t>
       </w:r>
-      <w:proofErr w:type="gramStart"/>
-      <w:r>
-        <w:t>functions..</w:t>
-      </w:r>
-      <w:proofErr w:type="gramEnd"/>
-      <w:r>
-        <w:t xml:space="preserve"> --</w:t>
+      <w:r>
+        <w:t>functions.. --</w:t>
       </w:r>
       <w:r>
         <w:rPr>
@@ -4504,11 +4499,7 @@
         <w:t xml:space="preserve"> </w:t>
       </w:r>
       <w:r>
-        <w:t>$string</w:t>
-      </w:r>
-      <w:proofErr w:type="gramStart"/>
-      <w:r>
-        <w:t>)</w:t>
+        <w:t>$string)</w:t>
       </w:r>
       <w:r>
         <w:rPr>
@@ -4517,11 +4508,7 @@
         <w:t xml:space="preserve"> </w:t>
       </w:r>
       <w:r>
-        <w:t>.</w:t>
-      </w:r>
-      <w:proofErr w:type="gramEnd"/>
-      <w:r>
-        <w:t xml:space="preserve"> </w:t>
+        <w:t xml:space="preserve">. </w:t>
       </w:r>
       <w:r>
         <w:rPr>
@@ -4586,15 +4573,7 @@
       </w:r>
       <w:proofErr w:type="gramEnd"/>
       <w:r>
-        <w:t>$string, 0, 5</w:t>
-      </w:r>
-      <w:proofErr w:type="gramStart"/>
-      <w:r>
-        <w:t>) .</w:t>
-      </w:r>
-      <w:proofErr w:type="gramEnd"/>
-      <w:r>
-        <w:t xml:space="preserve"> </w:t>
+        <w:t xml:space="preserve">$string, 0, 5) . </w:t>
       </w:r>
       <w:r>
         <w:rPr>
@@ -4713,11 +4692,7 @@
         <w:t xml:space="preserve"> </w:t>
       </w:r>
       <w:r>
-        <w:t>"World"</w:t>
-      </w:r>
-      <w:proofErr w:type="gramStart"/>
-      <w:r>
-        <w:t>)</w:t>
+        <w:t>"World")</w:t>
       </w:r>
       <w:r>
         <w:rPr>
@@ -4728,7 +4703,6 @@
       <w:r>
         <w:t>.</w:t>
       </w:r>
-      <w:proofErr w:type="gramEnd"/>
       <w:r>
         <w:rPr>
           <w:spacing w:val="-1"/>
@@ -8621,12 +8595,13 @@
       <w:r>
         <w:rPr>
           <w:rFonts w:ascii="Calibri"/>
+          <w:noProof/>
           <w:spacing w:val="-5"/>
           <w:sz w:val="24"/>
         </w:rPr>
         <w:lastRenderedPageBreak/>
         <w:drawing>
-          <wp:anchor distT="0" distB="0" distL="114300" distR="114300" simplePos="0" relativeHeight="251658240" behindDoc="1" locked="0" layoutInCell="1" allowOverlap="1" wp14:anchorId="2BCFF2B3" wp14:editId="61868A61">
+          <wp:anchor distT="0" distB="0" distL="114300" distR="114300" simplePos="0" relativeHeight="251658240" behindDoc="1" locked="0" layoutInCell="1" allowOverlap="1" wp14:anchorId="2BCFF2B3" wp14:editId="7565C7B2">
             <wp:simplePos x="0" y="0"/>
             <wp:positionH relativeFrom="column">
               <wp:posOffset>13123</wp:posOffset>
@@ -9739,6 +9714,1450 @@
         </w:rPr>
       </w:pPr>
     </w:p>
+    <w:p>
+      <w:pPr>
+        <w:rPr>
+          <w:rFonts w:ascii="Calibri"/>
+          <w:spacing w:val="-5"/>
+          <w:sz w:val="24"/>
+        </w:rPr>
+      </w:pPr>
+      <w:r>
+        <w:rPr>
+          <w:rFonts w:ascii="Calibri"/>
+          <w:spacing w:val="-5"/>
+          <w:sz w:val="24"/>
+        </w:rPr>
+        <w:br w:type="page"/>
+      </w:r>
+    </w:p>
+    <w:p>
+      <w:pPr>
+        <w:spacing w:line="276" w:lineRule="auto"/>
+        <w:ind w:left="85"/>
+        <w:rPr>
+          <w:rFonts w:ascii="Calibri"/>
+          <w:spacing w:val="-5"/>
+          <w:sz w:val="24"/>
+        </w:rPr>
+      </w:pPr>
+    </w:p>
+    <w:p>
+      <w:pPr>
+        <w:rPr>
+          <w:rFonts w:ascii="Calibri"/>
+          <w:spacing w:val="-5"/>
+          <w:sz w:val="24"/>
+        </w:rPr>
+      </w:pPr>
+      <w:r>
+        <w:rPr>
+          <w:rFonts w:ascii="Calibri"/>
+          <w:spacing w:val="-5"/>
+          <w:sz w:val="24"/>
+        </w:rPr>
+        <w:drawing>
+          <wp:inline distT="0" distB="0" distL="0" distR="0" wp14:anchorId="1E5DE057" wp14:editId="48B8AA8F">
+            <wp:extent cx="6309360" cy="3377565"/>
+            <wp:effectExtent l="0" t="0" r="0" b="0"/>
+            <wp:docPr id="42548407" name="Picture 1"/>
+            <wp:cNvGraphicFramePr>
+              <a:graphicFrameLocks xmlns:a="http://schemas.openxmlformats.org/drawingml/2006/main" noChangeAspect="1"/>
+            </wp:cNvGraphicFramePr>
+            <a:graphic xmlns:a="http://schemas.openxmlformats.org/drawingml/2006/main">
+              <a:graphicData uri="http://schemas.openxmlformats.org/drawingml/2006/picture">
+                <pic:pic xmlns:pic="http://schemas.openxmlformats.org/drawingml/2006/picture">
+                  <pic:nvPicPr>
+                    <pic:cNvPr id="42548407" name=""/>
+                    <pic:cNvPicPr/>
+                  </pic:nvPicPr>
+                  <pic:blipFill>
+                    <a:blip r:embed="rId17"/>
+                    <a:stretch>
+                      <a:fillRect/>
+                    </a:stretch>
+                  </pic:blipFill>
+                  <pic:spPr>
+                    <a:xfrm>
+                      <a:off x="0" y="0"/>
+                      <a:ext cx="6309360" cy="3377565"/>
+                    </a:xfrm>
+                    <a:prstGeom prst="rect">
+                      <a:avLst/>
+                    </a:prstGeom>
+                  </pic:spPr>
+                </pic:pic>
+              </a:graphicData>
+            </a:graphic>
+          </wp:inline>
+        </w:drawing>
+      </w:r>
+      <w:r>
+        <w:rPr>
+          <w:rFonts w:ascii="Calibri"/>
+          <w:spacing w:val="-5"/>
+          <w:sz w:val="24"/>
+        </w:rPr>
+        <w:br w:type="page"/>
+      </w:r>
+    </w:p>
+    <w:p>
+      <w:pPr>
+        <w:spacing w:line="276" w:lineRule="auto"/>
+        <w:ind w:left="85"/>
+        <w:rPr>
+          <w:rFonts w:ascii="Calibri"/>
+          <w:b/>
+          <w:bCs/>
+          <w:spacing w:val="-5"/>
+          <w:sz w:val="24"/>
+        </w:rPr>
+      </w:pPr>
+      <w:r>
+        <w:rPr>
+          <w:rFonts w:ascii="Calibri"/>
+          <w:b/>
+          <w:bCs/>
+          <w:spacing w:val="-5"/>
+          <w:sz w:val="24"/>
+        </w:rPr>
+        <w:lastRenderedPageBreak/>
+        <w:t>8. Write a PHP program to find factorial of number using function</w:t>
+      </w:r>
+      <w:r>
+        <w:rPr>
+          <w:rFonts w:ascii="Calibri"/>
+          <w:b/>
+          <w:bCs/>
+          <w:spacing w:val="-5"/>
+          <w:sz w:val="24"/>
+        </w:rPr>
+        <w:br/>
+      </w:r>
+    </w:p>
+    <w:p>
+      <w:pPr>
+        <w:spacing w:line="360" w:lineRule="auto"/>
+        <w:ind w:left="85"/>
+        <w:rPr>
+          <w:rFonts w:ascii="Calibri"/>
+          <w:spacing w:val="-5"/>
+          <w:sz w:val="24"/>
+        </w:rPr>
+      </w:pPr>
+      <w:r>
+        <w:rPr>
+          <w:rFonts w:ascii="Calibri"/>
+          <w:spacing w:val="-5"/>
+          <w:sz w:val="24"/>
+        </w:rPr>
+        <w:t>&lt;?</w:t>
+      </w:r>
+      <w:proofErr w:type="spellStart"/>
+      <w:r>
+        <w:rPr>
+          <w:rFonts w:ascii="Calibri"/>
+          <w:spacing w:val="-5"/>
+          <w:sz w:val="24"/>
+        </w:rPr>
+        <w:t>php</w:t>
+      </w:r>
+      <w:proofErr w:type="spellEnd"/>
+    </w:p>
+    <w:p>
+      <w:pPr>
+        <w:spacing w:line="360" w:lineRule="auto"/>
+        <w:ind w:left="85"/>
+        <w:rPr>
+          <w:rFonts w:ascii="Calibri"/>
+          <w:spacing w:val="-5"/>
+          <w:sz w:val="24"/>
+        </w:rPr>
+      </w:pPr>
+    </w:p>
+    <w:p>
+      <w:pPr>
+        <w:spacing w:line="360" w:lineRule="auto"/>
+        <w:ind w:left="85"/>
+        <w:rPr>
+          <w:rFonts w:ascii="Calibri"/>
+          <w:spacing w:val="-5"/>
+          <w:sz w:val="24"/>
+        </w:rPr>
+      </w:pPr>
+      <w:r>
+        <w:rPr>
+          <w:rFonts w:ascii="Calibri"/>
+          <w:spacing w:val="-5"/>
+          <w:sz w:val="24"/>
+        </w:rPr>
+        <w:t>echo "&lt;h1&gt;Factorial program &lt;/h1&gt;";</w:t>
+      </w:r>
+    </w:p>
+    <w:p>
+      <w:pPr>
+        <w:spacing w:line="360" w:lineRule="auto"/>
+        <w:ind w:left="85"/>
+        <w:rPr>
+          <w:rFonts w:ascii="Calibri"/>
+          <w:spacing w:val="-5"/>
+          <w:sz w:val="24"/>
+        </w:rPr>
+      </w:pPr>
+      <w:r>
+        <w:rPr>
+          <w:rFonts w:ascii="Calibri"/>
+          <w:spacing w:val="-5"/>
+          <w:sz w:val="24"/>
+        </w:rPr>
+        <w:t>function factorial($n) {</w:t>
+      </w:r>
+    </w:p>
+    <w:p>
+      <w:pPr>
+        <w:spacing w:line="360" w:lineRule="auto"/>
+        <w:ind w:left="85"/>
+        <w:rPr>
+          <w:rFonts w:ascii="Calibri"/>
+          <w:spacing w:val="-5"/>
+          <w:sz w:val="24"/>
+        </w:rPr>
+      </w:pPr>
+      <w:r>
+        <w:rPr>
+          <w:rFonts w:ascii="Calibri"/>
+          <w:spacing w:val="-5"/>
+          <w:sz w:val="24"/>
+        </w:rPr>
+        <w:t> </w:t>
+      </w:r>
+      <w:r>
+        <w:rPr>
+          <w:rFonts w:ascii="Calibri"/>
+          <w:spacing w:val="-5"/>
+          <w:sz w:val="24"/>
+        </w:rPr>
+        <w:t xml:space="preserve"> </w:t>
+      </w:r>
+      <w:r>
+        <w:rPr>
+          <w:rFonts w:ascii="Calibri"/>
+          <w:spacing w:val="-5"/>
+          <w:sz w:val="24"/>
+        </w:rPr>
+        <w:t> </w:t>
+      </w:r>
+      <w:r>
+        <w:rPr>
+          <w:rFonts w:ascii="Calibri"/>
+          <w:spacing w:val="-5"/>
+          <w:sz w:val="24"/>
+        </w:rPr>
+        <w:t xml:space="preserve"> if ($n == 0) {</w:t>
+      </w:r>
+    </w:p>
+    <w:p>
+      <w:pPr>
+        <w:spacing w:line="360" w:lineRule="auto"/>
+        <w:ind w:left="85"/>
+        <w:rPr>
+          <w:rFonts w:ascii="Calibri"/>
+          <w:spacing w:val="-5"/>
+          <w:sz w:val="24"/>
+        </w:rPr>
+      </w:pPr>
+      <w:r>
+        <w:rPr>
+          <w:rFonts w:ascii="Calibri"/>
+          <w:spacing w:val="-5"/>
+          <w:sz w:val="24"/>
+        </w:rPr>
+        <w:t> </w:t>
+      </w:r>
+      <w:r>
+        <w:rPr>
+          <w:rFonts w:ascii="Calibri"/>
+          <w:spacing w:val="-5"/>
+          <w:sz w:val="24"/>
+        </w:rPr>
+        <w:t xml:space="preserve"> </w:t>
+      </w:r>
+      <w:r>
+        <w:rPr>
+          <w:rFonts w:ascii="Calibri"/>
+          <w:spacing w:val="-5"/>
+          <w:sz w:val="24"/>
+        </w:rPr>
+        <w:t> </w:t>
+      </w:r>
+      <w:r>
+        <w:rPr>
+          <w:rFonts w:ascii="Calibri"/>
+          <w:spacing w:val="-5"/>
+          <w:sz w:val="24"/>
+        </w:rPr>
+        <w:t xml:space="preserve"> </w:t>
+      </w:r>
+      <w:r>
+        <w:rPr>
+          <w:rFonts w:ascii="Calibri"/>
+          <w:spacing w:val="-5"/>
+          <w:sz w:val="24"/>
+        </w:rPr>
+        <w:t> </w:t>
+      </w:r>
+      <w:r>
+        <w:rPr>
+          <w:rFonts w:ascii="Calibri"/>
+          <w:spacing w:val="-5"/>
+          <w:sz w:val="24"/>
+        </w:rPr>
+        <w:t xml:space="preserve"> </w:t>
+      </w:r>
+      <w:r>
+        <w:rPr>
+          <w:rFonts w:ascii="Calibri"/>
+          <w:spacing w:val="-5"/>
+          <w:sz w:val="24"/>
+        </w:rPr>
+        <w:t> </w:t>
+      </w:r>
+      <w:r>
+        <w:rPr>
+          <w:rFonts w:ascii="Calibri"/>
+          <w:spacing w:val="-5"/>
+          <w:sz w:val="24"/>
+        </w:rPr>
+        <w:t xml:space="preserve"> return 1;</w:t>
+      </w:r>
+    </w:p>
+    <w:p>
+      <w:pPr>
+        <w:spacing w:line="360" w:lineRule="auto"/>
+        <w:ind w:left="85"/>
+        <w:rPr>
+          <w:rFonts w:ascii="Calibri"/>
+          <w:spacing w:val="-5"/>
+          <w:sz w:val="24"/>
+        </w:rPr>
+      </w:pPr>
+      <w:r>
+        <w:rPr>
+          <w:rFonts w:ascii="Calibri"/>
+          <w:spacing w:val="-5"/>
+          <w:sz w:val="24"/>
+        </w:rPr>
+        <w:t> </w:t>
+      </w:r>
+      <w:r>
+        <w:rPr>
+          <w:rFonts w:ascii="Calibri"/>
+          <w:spacing w:val="-5"/>
+          <w:sz w:val="24"/>
+        </w:rPr>
+        <w:t xml:space="preserve"> </w:t>
+      </w:r>
+      <w:r>
+        <w:rPr>
+          <w:rFonts w:ascii="Calibri"/>
+          <w:spacing w:val="-5"/>
+          <w:sz w:val="24"/>
+        </w:rPr>
+        <w:t> </w:t>
+      </w:r>
+      <w:r>
+        <w:rPr>
+          <w:rFonts w:ascii="Calibri"/>
+          <w:spacing w:val="-5"/>
+          <w:sz w:val="24"/>
+        </w:rPr>
+        <w:t xml:space="preserve"> }</w:t>
+      </w:r>
+    </w:p>
+    <w:p>
+      <w:pPr>
+        <w:spacing w:line="360" w:lineRule="auto"/>
+        <w:ind w:left="85"/>
+        <w:rPr>
+          <w:rFonts w:ascii="Calibri"/>
+          <w:spacing w:val="-5"/>
+          <w:sz w:val="24"/>
+        </w:rPr>
+      </w:pPr>
+      <w:r>
+        <w:rPr>
+          <w:rFonts w:ascii="Calibri"/>
+          <w:spacing w:val="-5"/>
+          <w:sz w:val="24"/>
+        </w:rPr>
+        <w:t> </w:t>
+      </w:r>
+      <w:r>
+        <w:rPr>
+          <w:rFonts w:ascii="Calibri"/>
+          <w:spacing w:val="-5"/>
+          <w:sz w:val="24"/>
+        </w:rPr>
+        <w:t xml:space="preserve"> </w:t>
+      </w:r>
+      <w:r>
+        <w:rPr>
+          <w:rFonts w:ascii="Calibri"/>
+          <w:spacing w:val="-5"/>
+          <w:sz w:val="24"/>
+        </w:rPr>
+        <w:t> </w:t>
+      </w:r>
+      <w:r>
+        <w:rPr>
+          <w:rFonts w:ascii="Calibri"/>
+          <w:spacing w:val="-5"/>
+          <w:sz w:val="24"/>
+        </w:rPr>
+        <w:t xml:space="preserve"> else {</w:t>
+      </w:r>
+    </w:p>
+    <w:p>
+      <w:pPr>
+        <w:spacing w:line="360" w:lineRule="auto"/>
+        <w:ind w:left="85"/>
+        <w:rPr>
+          <w:rFonts w:ascii="Calibri"/>
+          <w:spacing w:val="-5"/>
+          <w:sz w:val="24"/>
+        </w:rPr>
+      </w:pPr>
+      <w:r>
+        <w:rPr>
+          <w:rFonts w:ascii="Calibri"/>
+          <w:spacing w:val="-5"/>
+          <w:sz w:val="24"/>
+        </w:rPr>
+        <w:t> </w:t>
+      </w:r>
+      <w:r>
+        <w:rPr>
+          <w:rFonts w:ascii="Calibri"/>
+          <w:spacing w:val="-5"/>
+          <w:sz w:val="24"/>
+        </w:rPr>
+        <w:t xml:space="preserve"> </w:t>
+      </w:r>
+      <w:r>
+        <w:rPr>
+          <w:rFonts w:ascii="Calibri"/>
+          <w:spacing w:val="-5"/>
+          <w:sz w:val="24"/>
+        </w:rPr>
+        <w:t> </w:t>
+      </w:r>
+      <w:r>
+        <w:rPr>
+          <w:rFonts w:ascii="Calibri"/>
+          <w:spacing w:val="-5"/>
+          <w:sz w:val="24"/>
+        </w:rPr>
+        <w:t xml:space="preserve"> </w:t>
+      </w:r>
+      <w:r>
+        <w:rPr>
+          <w:rFonts w:ascii="Calibri"/>
+          <w:spacing w:val="-5"/>
+          <w:sz w:val="24"/>
+        </w:rPr>
+        <w:t> </w:t>
+      </w:r>
+      <w:r>
+        <w:rPr>
+          <w:rFonts w:ascii="Calibri"/>
+          <w:spacing w:val="-5"/>
+          <w:sz w:val="24"/>
+        </w:rPr>
+        <w:t xml:space="preserve"> </w:t>
+      </w:r>
+      <w:r>
+        <w:rPr>
+          <w:rFonts w:ascii="Calibri"/>
+          <w:spacing w:val="-5"/>
+          <w:sz w:val="24"/>
+        </w:rPr>
+        <w:t> </w:t>
+      </w:r>
+      <w:r>
+        <w:rPr>
+          <w:rFonts w:ascii="Calibri"/>
+          <w:spacing w:val="-5"/>
+          <w:sz w:val="24"/>
+        </w:rPr>
+        <w:t xml:space="preserve"> return $n * </w:t>
+      </w:r>
+      <w:proofErr w:type="gramStart"/>
+      <w:r>
+        <w:rPr>
+          <w:rFonts w:ascii="Calibri"/>
+          <w:spacing w:val="-5"/>
+          <w:sz w:val="24"/>
+        </w:rPr>
+        <w:t>factorial(</w:t>
+      </w:r>
+      <w:proofErr w:type="gramEnd"/>
+      <w:r>
+        <w:rPr>
+          <w:rFonts w:ascii="Calibri"/>
+          <w:spacing w:val="-5"/>
+          <w:sz w:val="24"/>
+        </w:rPr>
+        <w:t>$n - 1);</w:t>
+      </w:r>
+    </w:p>
+    <w:p>
+      <w:pPr>
+        <w:spacing w:line="360" w:lineRule="auto"/>
+        <w:ind w:left="85"/>
+        <w:rPr>
+          <w:rFonts w:ascii="Calibri"/>
+          <w:spacing w:val="-5"/>
+          <w:sz w:val="24"/>
+        </w:rPr>
+      </w:pPr>
+      <w:r>
+        <w:rPr>
+          <w:rFonts w:ascii="Calibri"/>
+          <w:spacing w:val="-5"/>
+          <w:sz w:val="24"/>
+        </w:rPr>
+        <w:t> </w:t>
+      </w:r>
+      <w:r>
+        <w:rPr>
+          <w:rFonts w:ascii="Calibri"/>
+          <w:spacing w:val="-5"/>
+          <w:sz w:val="24"/>
+        </w:rPr>
+        <w:t xml:space="preserve"> </w:t>
+      </w:r>
+      <w:r>
+        <w:rPr>
+          <w:rFonts w:ascii="Calibri"/>
+          <w:spacing w:val="-5"/>
+          <w:sz w:val="24"/>
+        </w:rPr>
+        <w:t> </w:t>
+      </w:r>
+      <w:r>
+        <w:rPr>
+          <w:rFonts w:ascii="Calibri"/>
+          <w:spacing w:val="-5"/>
+          <w:sz w:val="24"/>
+        </w:rPr>
+        <w:t xml:space="preserve"> }</w:t>
+      </w:r>
+    </w:p>
+    <w:p>
+      <w:pPr>
+        <w:spacing w:line="360" w:lineRule="auto"/>
+        <w:ind w:left="85"/>
+        <w:rPr>
+          <w:rFonts w:ascii="Calibri"/>
+          <w:spacing w:val="-5"/>
+          <w:sz w:val="24"/>
+        </w:rPr>
+      </w:pPr>
+      <w:r>
+        <w:rPr>
+          <w:rFonts w:ascii="Calibri"/>
+          <w:spacing w:val="-5"/>
+          <w:sz w:val="24"/>
+        </w:rPr>
+        <w:t>}</w:t>
+      </w:r>
+    </w:p>
+    <w:p>
+      <w:pPr>
+        <w:spacing w:line="360" w:lineRule="auto"/>
+        <w:ind w:left="85"/>
+        <w:rPr>
+          <w:rFonts w:ascii="Calibri"/>
+          <w:spacing w:val="-5"/>
+          <w:sz w:val="24"/>
+        </w:rPr>
+      </w:pPr>
+    </w:p>
+    <w:p>
+      <w:pPr>
+        <w:spacing w:line="360" w:lineRule="auto"/>
+        <w:ind w:left="85"/>
+        <w:rPr>
+          <w:rFonts w:ascii="Calibri"/>
+          <w:spacing w:val="-5"/>
+          <w:sz w:val="24"/>
+        </w:rPr>
+      </w:pPr>
+      <w:r>
+        <w:rPr>
+          <w:rFonts w:ascii="Calibri"/>
+          <w:spacing w:val="-5"/>
+          <w:sz w:val="24"/>
+        </w:rPr>
+        <w:t>$number = 5;</w:t>
+      </w:r>
+    </w:p>
+    <w:p>
+      <w:pPr>
+        <w:spacing w:line="360" w:lineRule="auto"/>
+        <w:ind w:left="85"/>
+        <w:rPr>
+          <w:rFonts w:ascii="Calibri"/>
+          <w:spacing w:val="-5"/>
+          <w:sz w:val="24"/>
+        </w:rPr>
+      </w:pPr>
+      <w:r>
+        <w:rPr>
+          <w:rFonts w:ascii="Calibri"/>
+          <w:spacing w:val="-5"/>
+          <w:sz w:val="24"/>
+        </w:rPr>
+        <w:t xml:space="preserve">echo "&lt;h2&gt; Factorial of $number is </w:t>
+      </w:r>
+      <w:proofErr w:type="gramStart"/>
+      <w:r>
+        <w:rPr>
+          <w:rFonts w:ascii="Calibri"/>
+          <w:spacing w:val="-5"/>
+          <w:sz w:val="24"/>
+        </w:rPr>
+        <w:t>" .</w:t>
+      </w:r>
+      <w:proofErr w:type="gramEnd"/>
+      <w:r>
+        <w:rPr>
+          <w:rFonts w:ascii="Calibri"/>
+          <w:spacing w:val="-5"/>
+          <w:sz w:val="24"/>
+        </w:rPr>
+        <w:t xml:space="preserve"> factorial($number)."&lt;/h2&gt;"; </w:t>
+      </w:r>
+    </w:p>
+    <w:p>
+      <w:pPr>
+        <w:spacing w:line="360" w:lineRule="auto"/>
+        <w:ind w:left="85"/>
+        <w:rPr>
+          <w:rFonts w:ascii="Calibri"/>
+          <w:spacing w:val="-5"/>
+          <w:sz w:val="24"/>
+        </w:rPr>
+      </w:pPr>
+      <w:r>
+        <w:rPr>
+          <w:rFonts w:ascii="Calibri"/>
+          <w:spacing w:val="-5"/>
+          <w:sz w:val="24"/>
+        </w:rPr>
+        <w:t>?&gt;</w:t>
+      </w:r>
+    </w:p>
+    <w:p>
+      <w:pPr>
+        <w:spacing w:line="276" w:lineRule="auto"/>
+        <w:ind w:left="85"/>
+        <w:rPr>
+          <w:rFonts w:ascii="Calibri"/>
+          <w:b/>
+          <w:bCs/>
+          <w:spacing w:val="-5"/>
+          <w:sz w:val="24"/>
+        </w:rPr>
+      </w:pPr>
+    </w:p>
+    <w:p>
+      <w:pPr>
+        <w:spacing w:line="276" w:lineRule="auto"/>
+        <w:ind w:left="85"/>
+        <w:rPr>
+          <w:rFonts w:ascii="Calibri"/>
+          <w:b/>
+          <w:bCs/>
+          <w:spacing w:val="-5"/>
+          <w:sz w:val="24"/>
+        </w:rPr>
+      </w:pPr>
+    </w:p>
+    <w:p>
+      <w:pPr>
+        <w:rPr>
+          <w:rFonts w:ascii="Calibri"/>
+          <w:b/>
+          <w:bCs/>
+          <w:spacing w:val="-5"/>
+          <w:sz w:val="24"/>
+        </w:rPr>
+      </w:pPr>
+      <w:r>
+        <w:rPr>
+          <w:rFonts w:ascii="Calibri"/>
+          <w:b/>
+          <w:bCs/>
+          <w:spacing w:val="-5"/>
+          <w:sz w:val="24"/>
+        </w:rPr>
+        <w:br w:type="page"/>
+      </w:r>
+    </w:p>
+    <w:p>
+      <w:pPr>
+        <w:spacing w:line="276" w:lineRule="auto"/>
+        <w:ind w:left="85"/>
+        <w:rPr>
+          <w:rFonts w:ascii="Calibri"/>
+          <w:b/>
+          <w:bCs/>
+          <w:spacing w:val="-5"/>
+          <w:sz w:val="24"/>
+        </w:rPr>
+      </w:pPr>
+      <w:r>
+        <w:rPr>
+          <w:rFonts w:ascii="Calibri"/>
+          <w:b/>
+          <w:bCs/>
+          <w:spacing w:val="-5"/>
+          <w:sz w:val="24"/>
+        </w:rPr>
+        <w:lastRenderedPageBreak/>
+        <w:drawing>
+          <wp:inline distT="0" distB="0" distL="0" distR="0" wp14:anchorId="2BC80BEA" wp14:editId="2D5ED663">
+            <wp:extent cx="6309360" cy="3377565"/>
+            <wp:effectExtent l="0" t="0" r="0" b="0"/>
+            <wp:docPr id="1928121710" name="Picture 1"/>
+            <wp:cNvGraphicFramePr>
+              <a:graphicFrameLocks xmlns:a="http://schemas.openxmlformats.org/drawingml/2006/main" noChangeAspect="1"/>
+            </wp:cNvGraphicFramePr>
+            <a:graphic xmlns:a="http://schemas.openxmlformats.org/drawingml/2006/main">
+              <a:graphicData uri="http://schemas.openxmlformats.org/drawingml/2006/picture">
+                <pic:pic xmlns:pic="http://schemas.openxmlformats.org/drawingml/2006/picture">
+                  <pic:nvPicPr>
+                    <pic:cNvPr id="1928121710" name=""/>
+                    <pic:cNvPicPr/>
+                  </pic:nvPicPr>
+                  <pic:blipFill>
+                    <a:blip r:embed="rId18"/>
+                    <a:stretch>
+                      <a:fillRect/>
+                    </a:stretch>
+                  </pic:blipFill>
+                  <pic:spPr>
+                    <a:xfrm>
+                      <a:off x="0" y="0"/>
+                      <a:ext cx="6309360" cy="3377565"/>
+                    </a:xfrm>
+                    <a:prstGeom prst="rect">
+                      <a:avLst/>
+                    </a:prstGeom>
+                  </pic:spPr>
+                </pic:pic>
+              </a:graphicData>
+            </a:graphic>
+          </wp:inline>
+        </w:drawing>
+      </w:r>
+    </w:p>
+    <w:p>
+      <w:pPr>
+        <w:rPr>
+          <w:rFonts w:ascii="Calibri"/>
+          <w:b/>
+          <w:bCs/>
+          <w:spacing w:val="-5"/>
+          <w:sz w:val="24"/>
+        </w:rPr>
+      </w:pPr>
+      <w:r>
+        <w:rPr>
+          <w:rFonts w:ascii="Calibri"/>
+          <w:b/>
+          <w:bCs/>
+          <w:spacing w:val="-5"/>
+          <w:sz w:val="24"/>
+        </w:rPr>
+        <w:br w:type="page"/>
+      </w:r>
+    </w:p>
+    <w:p>
+      <w:pPr>
+        <w:spacing w:line="276" w:lineRule="auto"/>
+        <w:ind w:left="85"/>
+        <w:rPr>
+          <w:rFonts w:ascii="Calibri"/>
+          <w:b/>
+          <w:bCs/>
+          <w:spacing w:val="-5"/>
+          <w:sz w:val="24"/>
+        </w:rPr>
+      </w:pPr>
+      <w:r>
+        <w:rPr>
+          <w:rFonts w:ascii="Calibri"/>
+          <w:b/>
+          <w:bCs/>
+          <w:spacing w:val="-5"/>
+          <w:sz w:val="24"/>
+        </w:rPr>
+        <w:lastRenderedPageBreak/>
+        <w:t xml:space="preserve">9. Write a PHP program to find whether an entered year is </w:t>
+      </w:r>
+      <w:proofErr w:type="gramStart"/>
+      <w:r>
+        <w:rPr>
+          <w:rFonts w:ascii="Calibri"/>
+          <w:b/>
+          <w:bCs/>
+          <w:spacing w:val="-5"/>
+          <w:sz w:val="24"/>
+        </w:rPr>
+        <w:t>leap</w:t>
+      </w:r>
+      <w:proofErr w:type="gramEnd"/>
+      <w:r>
+        <w:rPr>
+          <w:rFonts w:ascii="Calibri"/>
+          <w:b/>
+          <w:bCs/>
+          <w:spacing w:val="-5"/>
+          <w:sz w:val="24"/>
+        </w:rPr>
+        <w:t xml:space="preserve"> year or not using functions</w:t>
+      </w:r>
+    </w:p>
+    <w:p>
+      <w:pPr>
+        <w:spacing w:line="276" w:lineRule="auto"/>
+        <w:ind w:left="85"/>
+        <w:rPr>
+          <w:rFonts w:ascii="Calibri"/>
+          <w:b/>
+          <w:bCs/>
+          <w:spacing w:val="-5"/>
+          <w:sz w:val="24"/>
+        </w:rPr>
+      </w:pPr>
+    </w:p>
+    <w:p>
+      <w:pPr>
+        <w:spacing w:line="360" w:lineRule="auto"/>
+        <w:ind w:left="85"/>
+        <w:rPr>
+          <w:rFonts w:ascii="Calibri"/>
+          <w:spacing w:val="-5"/>
+          <w:sz w:val="24"/>
+        </w:rPr>
+      </w:pPr>
+      <w:r>
+        <w:rPr>
+          <w:rFonts w:ascii="Calibri"/>
+          <w:spacing w:val="-5"/>
+          <w:sz w:val="24"/>
+        </w:rPr>
+        <w:t>&lt;?</w:t>
+      </w:r>
+      <w:proofErr w:type="spellStart"/>
+      <w:r>
+        <w:rPr>
+          <w:rFonts w:ascii="Calibri"/>
+          <w:spacing w:val="-5"/>
+          <w:sz w:val="24"/>
+        </w:rPr>
+        <w:t>php</w:t>
+      </w:r>
+      <w:proofErr w:type="spellEnd"/>
+    </w:p>
+    <w:p>
+      <w:pPr>
+        <w:spacing w:line="360" w:lineRule="auto"/>
+        <w:ind w:left="85"/>
+        <w:rPr>
+          <w:rFonts w:ascii="Calibri"/>
+          <w:spacing w:val="-5"/>
+          <w:sz w:val="24"/>
+        </w:rPr>
+      </w:pPr>
+    </w:p>
+    <w:p>
+      <w:pPr>
+        <w:spacing w:line="360" w:lineRule="auto"/>
+        <w:ind w:left="85"/>
+        <w:rPr>
+          <w:rFonts w:ascii="Calibri"/>
+          <w:spacing w:val="-5"/>
+          <w:sz w:val="24"/>
+        </w:rPr>
+      </w:pPr>
+      <w:r>
+        <w:rPr>
+          <w:rFonts w:ascii="Calibri"/>
+          <w:spacing w:val="-5"/>
+          <w:sz w:val="24"/>
+        </w:rPr>
+        <w:t>echo "&lt;h1&gt;Leap Year program &lt;/h1&gt;";</w:t>
+      </w:r>
+    </w:p>
+    <w:p>
+      <w:pPr>
+        <w:spacing w:line="360" w:lineRule="auto"/>
+        <w:ind w:left="85"/>
+        <w:rPr>
+          <w:rFonts w:ascii="Calibri"/>
+          <w:spacing w:val="-5"/>
+          <w:sz w:val="24"/>
+        </w:rPr>
+      </w:pPr>
+      <w:r>
+        <w:rPr>
+          <w:rFonts w:ascii="Calibri"/>
+          <w:spacing w:val="-5"/>
+          <w:sz w:val="24"/>
+        </w:rPr>
+        <w:t xml:space="preserve">function </w:t>
+      </w:r>
+      <w:proofErr w:type="spellStart"/>
+      <w:r>
+        <w:rPr>
+          <w:rFonts w:ascii="Calibri"/>
+          <w:spacing w:val="-5"/>
+          <w:sz w:val="24"/>
+        </w:rPr>
+        <w:t>leapyear</w:t>
+      </w:r>
+      <w:proofErr w:type="spellEnd"/>
+      <w:r>
+        <w:rPr>
+          <w:rFonts w:ascii="Calibri"/>
+          <w:spacing w:val="-5"/>
+          <w:sz w:val="24"/>
+        </w:rPr>
+        <w:t>($year) {</w:t>
+      </w:r>
+    </w:p>
+    <w:p>
+      <w:pPr>
+        <w:spacing w:line="360" w:lineRule="auto"/>
+        <w:ind w:left="85"/>
+        <w:rPr>
+          <w:rFonts w:ascii="Calibri"/>
+          <w:spacing w:val="-5"/>
+          <w:sz w:val="24"/>
+        </w:rPr>
+      </w:pPr>
+      <w:r>
+        <w:rPr>
+          <w:rFonts w:ascii="Calibri"/>
+          <w:spacing w:val="-5"/>
+          <w:sz w:val="24"/>
+        </w:rPr>
+        <w:t> </w:t>
+      </w:r>
+      <w:r>
+        <w:rPr>
+          <w:rFonts w:ascii="Calibri"/>
+          <w:spacing w:val="-5"/>
+          <w:sz w:val="24"/>
+        </w:rPr>
+        <w:t xml:space="preserve"> </w:t>
+      </w:r>
+      <w:r>
+        <w:rPr>
+          <w:rFonts w:ascii="Calibri"/>
+          <w:spacing w:val="-5"/>
+          <w:sz w:val="24"/>
+        </w:rPr>
+        <w:t> </w:t>
+      </w:r>
+      <w:r>
+        <w:rPr>
+          <w:rFonts w:ascii="Calibri"/>
+          <w:spacing w:val="-5"/>
+          <w:sz w:val="24"/>
+        </w:rPr>
+        <w:t xml:space="preserve"> if ($year%4 == 0 || $year%400 == 0) {</w:t>
+      </w:r>
+    </w:p>
+    <w:p>
+      <w:pPr>
+        <w:spacing w:line="360" w:lineRule="auto"/>
+        <w:ind w:left="85"/>
+        <w:rPr>
+          <w:rFonts w:ascii="Calibri"/>
+          <w:spacing w:val="-5"/>
+          <w:sz w:val="24"/>
+        </w:rPr>
+      </w:pPr>
+      <w:r>
+        <w:rPr>
+          <w:rFonts w:ascii="Calibri"/>
+          <w:spacing w:val="-5"/>
+          <w:sz w:val="24"/>
+        </w:rPr>
+        <w:t> </w:t>
+      </w:r>
+      <w:r>
+        <w:rPr>
+          <w:rFonts w:ascii="Calibri"/>
+          <w:spacing w:val="-5"/>
+          <w:sz w:val="24"/>
+        </w:rPr>
+        <w:t xml:space="preserve"> </w:t>
+      </w:r>
+      <w:r>
+        <w:rPr>
+          <w:rFonts w:ascii="Calibri"/>
+          <w:spacing w:val="-5"/>
+          <w:sz w:val="24"/>
+        </w:rPr>
+        <w:t> </w:t>
+      </w:r>
+      <w:r>
+        <w:rPr>
+          <w:rFonts w:ascii="Calibri"/>
+          <w:spacing w:val="-5"/>
+          <w:sz w:val="24"/>
+        </w:rPr>
+        <w:t xml:space="preserve"> </w:t>
+      </w:r>
+      <w:r>
+        <w:rPr>
+          <w:rFonts w:ascii="Calibri"/>
+          <w:spacing w:val="-5"/>
+          <w:sz w:val="24"/>
+        </w:rPr>
+        <w:t> </w:t>
+      </w:r>
+      <w:r>
+        <w:rPr>
+          <w:rFonts w:ascii="Calibri"/>
+          <w:spacing w:val="-5"/>
+          <w:sz w:val="24"/>
+        </w:rPr>
+        <w:t xml:space="preserve"> </w:t>
+      </w:r>
+      <w:r>
+        <w:rPr>
+          <w:rFonts w:ascii="Calibri"/>
+          <w:spacing w:val="-5"/>
+          <w:sz w:val="24"/>
+        </w:rPr>
+        <w:t> </w:t>
+      </w:r>
+      <w:r>
+        <w:rPr>
+          <w:rFonts w:ascii="Calibri"/>
+          <w:spacing w:val="-5"/>
+          <w:sz w:val="24"/>
+        </w:rPr>
+        <w:t xml:space="preserve"> echo "The year $year is a leap year &lt;</w:t>
+      </w:r>
+      <w:proofErr w:type="spellStart"/>
+      <w:r>
+        <w:rPr>
+          <w:rFonts w:ascii="Calibri"/>
+          <w:spacing w:val="-5"/>
+          <w:sz w:val="24"/>
+        </w:rPr>
+        <w:t>br</w:t>
+      </w:r>
+      <w:proofErr w:type="spellEnd"/>
+      <w:r>
+        <w:rPr>
+          <w:rFonts w:ascii="Calibri"/>
+          <w:spacing w:val="-5"/>
+          <w:sz w:val="24"/>
+        </w:rPr>
+        <w:t>&gt;";</w:t>
+      </w:r>
+    </w:p>
+    <w:p>
+      <w:pPr>
+        <w:spacing w:line="360" w:lineRule="auto"/>
+        <w:ind w:left="85"/>
+        <w:rPr>
+          <w:rFonts w:ascii="Calibri"/>
+          <w:spacing w:val="-5"/>
+          <w:sz w:val="24"/>
+        </w:rPr>
+      </w:pPr>
+      <w:r>
+        <w:rPr>
+          <w:rFonts w:ascii="Calibri"/>
+          <w:spacing w:val="-5"/>
+          <w:sz w:val="24"/>
+        </w:rPr>
+        <w:t> </w:t>
+      </w:r>
+      <w:r>
+        <w:rPr>
+          <w:rFonts w:ascii="Calibri"/>
+          <w:spacing w:val="-5"/>
+          <w:sz w:val="24"/>
+        </w:rPr>
+        <w:t xml:space="preserve"> </w:t>
+      </w:r>
+      <w:r>
+        <w:rPr>
+          <w:rFonts w:ascii="Calibri"/>
+          <w:spacing w:val="-5"/>
+          <w:sz w:val="24"/>
+        </w:rPr>
+        <w:t> </w:t>
+      </w:r>
+      <w:r>
+        <w:rPr>
+          <w:rFonts w:ascii="Calibri"/>
+          <w:spacing w:val="-5"/>
+          <w:sz w:val="24"/>
+        </w:rPr>
+        <w:t xml:space="preserve"> }</w:t>
+      </w:r>
+    </w:p>
+    <w:p>
+      <w:pPr>
+        <w:spacing w:line="360" w:lineRule="auto"/>
+        <w:ind w:left="85"/>
+        <w:rPr>
+          <w:rFonts w:ascii="Calibri"/>
+          <w:spacing w:val="-5"/>
+          <w:sz w:val="24"/>
+        </w:rPr>
+      </w:pPr>
+      <w:r>
+        <w:rPr>
+          <w:rFonts w:ascii="Calibri"/>
+          <w:spacing w:val="-5"/>
+          <w:sz w:val="24"/>
+        </w:rPr>
+        <w:t> </w:t>
+      </w:r>
+      <w:r>
+        <w:rPr>
+          <w:rFonts w:ascii="Calibri"/>
+          <w:spacing w:val="-5"/>
+          <w:sz w:val="24"/>
+        </w:rPr>
+        <w:t xml:space="preserve"> </w:t>
+      </w:r>
+      <w:r>
+        <w:rPr>
+          <w:rFonts w:ascii="Calibri"/>
+          <w:spacing w:val="-5"/>
+          <w:sz w:val="24"/>
+        </w:rPr>
+        <w:t> </w:t>
+      </w:r>
+      <w:r>
+        <w:rPr>
+          <w:rFonts w:ascii="Calibri"/>
+          <w:spacing w:val="-5"/>
+          <w:sz w:val="24"/>
+        </w:rPr>
+        <w:t xml:space="preserve"> </w:t>
+      </w:r>
+      <w:proofErr w:type="gramStart"/>
+      <w:r>
+        <w:rPr>
+          <w:rFonts w:ascii="Calibri"/>
+          <w:spacing w:val="-5"/>
+          <w:sz w:val="24"/>
+        </w:rPr>
+        <w:t>else{</w:t>
+      </w:r>
+      <w:proofErr w:type="gramEnd"/>
+    </w:p>
+    <w:p>
+      <w:pPr>
+        <w:spacing w:line="360" w:lineRule="auto"/>
+        <w:ind w:left="85"/>
+        <w:rPr>
+          <w:rFonts w:ascii="Calibri"/>
+          <w:spacing w:val="-5"/>
+          <w:sz w:val="24"/>
+        </w:rPr>
+      </w:pPr>
+      <w:r>
+        <w:rPr>
+          <w:rFonts w:ascii="Calibri"/>
+          <w:spacing w:val="-5"/>
+          <w:sz w:val="24"/>
+        </w:rPr>
+        <w:t> </w:t>
+      </w:r>
+      <w:r>
+        <w:rPr>
+          <w:rFonts w:ascii="Calibri"/>
+          <w:spacing w:val="-5"/>
+          <w:sz w:val="24"/>
+        </w:rPr>
+        <w:t xml:space="preserve"> </w:t>
+      </w:r>
+      <w:r>
+        <w:rPr>
+          <w:rFonts w:ascii="Calibri"/>
+          <w:spacing w:val="-5"/>
+          <w:sz w:val="24"/>
+        </w:rPr>
+        <w:t> </w:t>
+      </w:r>
+      <w:r>
+        <w:rPr>
+          <w:rFonts w:ascii="Calibri"/>
+          <w:spacing w:val="-5"/>
+          <w:sz w:val="24"/>
+        </w:rPr>
+        <w:t xml:space="preserve"> </w:t>
+      </w:r>
+      <w:r>
+        <w:rPr>
+          <w:rFonts w:ascii="Calibri"/>
+          <w:spacing w:val="-5"/>
+          <w:sz w:val="24"/>
+        </w:rPr>
+        <w:t> </w:t>
+      </w:r>
+      <w:r>
+        <w:rPr>
+          <w:rFonts w:ascii="Calibri"/>
+          <w:spacing w:val="-5"/>
+          <w:sz w:val="24"/>
+        </w:rPr>
+        <w:t xml:space="preserve"> </w:t>
+      </w:r>
+      <w:r>
+        <w:rPr>
+          <w:rFonts w:ascii="Calibri"/>
+          <w:spacing w:val="-5"/>
+          <w:sz w:val="24"/>
+        </w:rPr>
+        <w:t> </w:t>
+      </w:r>
+      <w:r>
+        <w:rPr>
+          <w:rFonts w:ascii="Calibri"/>
+          <w:spacing w:val="-5"/>
+          <w:sz w:val="24"/>
+        </w:rPr>
+        <w:t xml:space="preserve"> echo "The year $year is not a leap year &lt;</w:t>
+      </w:r>
+      <w:proofErr w:type="spellStart"/>
+      <w:r>
+        <w:rPr>
+          <w:rFonts w:ascii="Calibri"/>
+          <w:spacing w:val="-5"/>
+          <w:sz w:val="24"/>
+        </w:rPr>
+        <w:t>br</w:t>
+      </w:r>
+      <w:proofErr w:type="spellEnd"/>
+      <w:r>
+        <w:rPr>
+          <w:rFonts w:ascii="Calibri"/>
+          <w:spacing w:val="-5"/>
+          <w:sz w:val="24"/>
+        </w:rPr>
+        <w:t>&gt;";</w:t>
+      </w:r>
+    </w:p>
+    <w:p>
+      <w:pPr>
+        <w:spacing w:line="360" w:lineRule="auto"/>
+        <w:ind w:left="85"/>
+        <w:rPr>
+          <w:rFonts w:ascii="Calibri"/>
+          <w:spacing w:val="-5"/>
+          <w:sz w:val="24"/>
+        </w:rPr>
+      </w:pPr>
+      <w:r>
+        <w:rPr>
+          <w:rFonts w:ascii="Calibri"/>
+          <w:spacing w:val="-5"/>
+          <w:sz w:val="24"/>
+        </w:rPr>
+        <w:t> </w:t>
+      </w:r>
+      <w:r>
+        <w:rPr>
+          <w:rFonts w:ascii="Calibri"/>
+          <w:spacing w:val="-5"/>
+          <w:sz w:val="24"/>
+        </w:rPr>
+        <w:t xml:space="preserve"> </w:t>
+      </w:r>
+      <w:r>
+        <w:rPr>
+          <w:rFonts w:ascii="Calibri"/>
+          <w:spacing w:val="-5"/>
+          <w:sz w:val="24"/>
+        </w:rPr>
+        <w:t> </w:t>
+      </w:r>
+      <w:r>
+        <w:rPr>
+          <w:rFonts w:ascii="Calibri"/>
+          <w:spacing w:val="-5"/>
+          <w:sz w:val="24"/>
+        </w:rPr>
+        <w:t xml:space="preserve"> }</w:t>
+      </w:r>
+    </w:p>
+    <w:p>
+      <w:pPr>
+        <w:spacing w:line="360" w:lineRule="auto"/>
+        <w:ind w:left="85"/>
+        <w:rPr>
+          <w:rFonts w:ascii="Calibri"/>
+          <w:spacing w:val="-5"/>
+          <w:sz w:val="24"/>
+        </w:rPr>
+      </w:pPr>
+      <w:r>
+        <w:rPr>
+          <w:rFonts w:ascii="Calibri"/>
+          <w:spacing w:val="-5"/>
+          <w:sz w:val="24"/>
+        </w:rPr>
+        <w:t>}</w:t>
+      </w:r>
+    </w:p>
+    <w:p>
+      <w:pPr>
+        <w:spacing w:line="360" w:lineRule="auto"/>
+        <w:ind w:left="85"/>
+        <w:rPr>
+          <w:rFonts w:ascii="Calibri"/>
+          <w:spacing w:val="-5"/>
+          <w:sz w:val="24"/>
+        </w:rPr>
+      </w:pPr>
+    </w:p>
+    <w:p>
+      <w:pPr>
+        <w:spacing w:line="360" w:lineRule="auto"/>
+        <w:ind w:left="85"/>
+        <w:rPr>
+          <w:rFonts w:ascii="Calibri"/>
+          <w:spacing w:val="-5"/>
+          <w:sz w:val="24"/>
+        </w:rPr>
+      </w:pPr>
+      <w:proofErr w:type="spellStart"/>
+      <w:proofErr w:type="gramStart"/>
+      <w:r>
+        <w:rPr>
+          <w:rFonts w:ascii="Calibri"/>
+          <w:spacing w:val="-5"/>
+          <w:sz w:val="24"/>
+        </w:rPr>
+        <w:t>leapyear</w:t>
+      </w:r>
+      <w:proofErr w:type="spellEnd"/>
+      <w:r>
+        <w:rPr>
+          <w:rFonts w:ascii="Calibri"/>
+          <w:spacing w:val="-5"/>
+          <w:sz w:val="24"/>
+        </w:rPr>
+        <w:t>(</w:t>
+      </w:r>
+      <w:proofErr w:type="gramEnd"/>
+      <w:r>
+        <w:rPr>
+          <w:rFonts w:ascii="Calibri"/>
+          <w:spacing w:val="-5"/>
+          <w:sz w:val="24"/>
+        </w:rPr>
+        <w:t>2000);</w:t>
+      </w:r>
+    </w:p>
+    <w:p>
+      <w:pPr>
+        <w:spacing w:line="360" w:lineRule="auto"/>
+        <w:ind w:left="85"/>
+        <w:rPr>
+          <w:rFonts w:ascii="Calibri"/>
+          <w:spacing w:val="-5"/>
+          <w:sz w:val="24"/>
+        </w:rPr>
+      </w:pPr>
+      <w:proofErr w:type="spellStart"/>
+      <w:proofErr w:type="gramStart"/>
+      <w:r>
+        <w:rPr>
+          <w:rFonts w:ascii="Calibri"/>
+          <w:spacing w:val="-5"/>
+          <w:sz w:val="24"/>
+        </w:rPr>
+        <w:t>leapyear</w:t>
+      </w:r>
+      <w:proofErr w:type="spellEnd"/>
+      <w:r>
+        <w:rPr>
+          <w:rFonts w:ascii="Calibri"/>
+          <w:spacing w:val="-5"/>
+          <w:sz w:val="24"/>
+        </w:rPr>
+        <w:t>(</w:t>
+      </w:r>
+      <w:proofErr w:type="gramEnd"/>
+      <w:r>
+        <w:rPr>
+          <w:rFonts w:ascii="Calibri"/>
+          <w:spacing w:val="-5"/>
+          <w:sz w:val="24"/>
+        </w:rPr>
+        <w:t>2003);</w:t>
+      </w:r>
+    </w:p>
+    <w:p>
+      <w:pPr>
+        <w:spacing w:line="360" w:lineRule="auto"/>
+        <w:ind w:left="85"/>
+        <w:rPr>
+          <w:rFonts w:ascii="Calibri"/>
+          <w:spacing w:val="-5"/>
+          <w:sz w:val="24"/>
+        </w:rPr>
+      </w:pPr>
+    </w:p>
+    <w:p>
+      <w:pPr>
+        <w:spacing w:line="360" w:lineRule="auto"/>
+        <w:ind w:left="85"/>
+        <w:rPr>
+          <w:rFonts w:ascii="Calibri"/>
+          <w:spacing w:val="-5"/>
+          <w:sz w:val="24"/>
+        </w:rPr>
+      </w:pPr>
+      <w:r>
+        <w:rPr>
+          <w:rFonts w:ascii="Calibri"/>
+          <w:spacing w:val="-5"/>
+          <w:sz w:val="24"/>
+        </w:rPr>
+        <w:t>?&gt;</w:t>
+      </w:r>
+    </w:p>
+    <w:p>
+      <w:pPr>
+        <w:spacing w:line="276" w:lineRule="auto"/>
+        <w:ind w:left="85"/>
+        <w:rPr>
+          <w:rFonts w:ascii="Calibri"/>
+          <w:b/>
+          <w:bCs/>
+          <w:spacing w:val="-5"/>
+          <w:sz w:val="24"/>
+        </w:rPr>
+      </w:pPr>
+    </w:p>
     <w:sectPr>
       <w:pgSz w:w="11920" w:h="16840"/>
       <w:pgMar w:top="1060" w:right="992" w:bottom="280" w:left="992" w:header="720" w:footer="720" w:gutter="0"/>
@@ -9749,7 +11168,7 @@
 </file>
 
 <file path=word/endnotes.xml><?xml version="1.0" encoding="utf-8"?>
-<w:endnotes xmlns:wpc="http://schemas.microsoft.com/office/word/2010/wordprocessingCanvas" xmlns:cx="http://schemas.microsoft.com/office/drawing/2014/chartex" xmlns:cx1="http://schemas.microsoft.com/office/drawing/2015/9/8/chartex" xmlns:cx2="http://schemas.microsoft.com/office/drawing/2015/10/21/chartex" xmlns:cx3="http://schemas.microsoft.com/office/drawing/2016/5/9/chartex" xmlns:cx4="http://schemas.microsoft.com/office/drawing/2016/5/10/chartex" xmlns:cx5="http://schemas.microsoft.com/office/drawing/2016/5/11/chartex" xmlns:cx6="http://schemas.microsoft.com/office/drawing/2016/5/12/chartex" xmlns:cx7="http://schemas.microsoft.com/office/drawing/2016/5/13/chartex" xmlns:cx8="http://schemas.microsoft.com/office/drawing/2016/5/14/chartex" xmlns:mc="http://schemas.openxmlformats.org/markup-compatibility/2006" xmlns:aink="http://schemas.microsoft.com/office/drawing/2016/ink" xmlns:am3d="http://schemas.microsoft.com/office/drawing/2017/model3d" xmlns:o="urn:schemas-microsoft-com:office:office" xmlns:oel="http://schemas.microsoft.com/office/2019/extlst" xmlns:r="http://schemas.openxmlformats.org/officeDocument/2006/relationships" xmlns:m="http://schemas.openxmlformats.org/officeDocument/2006/math" xmlns:v="urn:schemas-microsoft-com:vml" xmlns:wp14="http://schemas.microsoft.com/office/word/2010/wordprocessingDrawing" xmlns:wp="http://schemas.openxmlformats.org/drawingml/2006/wordprocessingDrawing" xmlns:w10="urn:schemas-microsoft-com:office:word" xmlns:w="http://schemas.openxmlformats.org/wordprocessingml/2006/main" xmlns:w14="http://schemas.microsoft.com/office/word/2010/wordml" xmlns:w15="http://schemas.microsoft.com/office/word/2012/wordml" xmlns:w16cex="http://schemas.microsoft.com/office/word/2018/wordml/cex" xmlns:w16cid="http://schemas.microsoft.com/office/word/2016/wordml/cid" xmlns:w16="http://schemas.microsoft.com/office/word/2018/wordml" xmlns:w16du="http://schemas.microsoft.com/office/word/2023/wordml/word16du" xmlns:w16sdtdh="http://schemas.microsoft.com/office/word/2020/wordml/sdtdatahash" xmlns:w16sdtfl="http://schemas.microsoft.com/office/word/2024/wordml/sdtformatlock" xmlns:w16se="http://schemas.microsoft.com/office/word/2015/wordml/symex" xmlns:wpg="http://schemas.microsoft.com/office/word/2010/wordprocessingGroup" xmlns:wpi="http://schemas.microsoft.com/office/word/2010/wordprocessingInk" xmlns:wne="http://schemas.microsoft.com/office/word/2006/wordml" xmlns:wps="http://schemas.microsoft.com/office/word/2010/wordprocessingShape" mc:Ignorable="w14 w15 w16se w16cid w16 w16cex w16sdtdh w16sdtfl w16du wp14">
+<w:endnotes xmlns:wpc="http://schemas.microsoft.com/office/word/2010/wordprocessingCanvas" xmlns:cx="http://schemas.microsoft.com/office/drawing/2014/chartex" xmlns:cx1="http://schemas.microsoft.com/office/drawing/2015/9/8/chartex" xmlns:cx2="http://schemas.microsoft.com/office/drawing/2015/10/21/chartex" xmlns:cx3="http://schemas.microsoft.com/office/drawing/2016/5/9/chartex" xmlns:cx4="http://schemas.microsoft.com/office/drawing/2016/5/10/chartex" xmlns:cx5="http://schemas.microsoft.com/office/drawing/2016/5/11/chartex" xmlns:cx6="http://schemas.microsoft.com/office/drawing/2016/5/12/chartex" xmlns:cx7="http://schemas.microsoft.com/office/drawing/2016/5/13/chartex" xmlns:cx8="http://schemas.microsoft.com/office/drawing/2016/5/14/chartex" xmlns:mc="http://schemas.openxmlformats.org/markup-compatibility/2006" xmlns:aink="http://schemas.microsoft.com/office/drawing/2016/ink" xmlns:am3d="http://schemas.microsoft.com/office/drawing/2017/model3d" xmlns:o="urn:schemas-microsoft-com:office:office" xmlns:oel="http://schemas.microsoft.com/office/2019/extlst" xmlns:r="http://schemas.openxmlformats.org/officeDocument/2006/relationships" xmlns:m="http://schemas.openxmlformats.org/officeDocument/2006/math" xmlns:v="urn:schemas-microsoft-com:vml" xmlns:wp14="http://schemas.microsoft.com/office/word/2010/wordprocessingDrawing" xmlns:wp="http://schemas.openxmlformats.org/drawingml/2006/wordprocessingDrawing" xmlns:w10="urn:schemas-microsoft-com:office:word" xmlns:w="http://schemas.openxmlformats.org/wordprocessingml/2006/main" xmlns:w14="http://schemas.microsoft.com/office/word/2010/wordml" xmlns:w15="http://schemas.microsoft.com/office/word/2012/wordml" xmlns:w16cex="http://schemas.microsoft.com/office/word/2018/wordml/cex" xmlns:w16cid="http://schemas.microsoft.com/office/word/2016/wordml/cid" xmlns:w16="http://schemas.microsoft.com/office/word/2018/wordml" xmlns:w16du="http://schemas.microsoft.com/office/word/2023/wordml/word16du" xmlns:w16sdtdh="http://schemas.microsoft.com/office/word/2020/wordml/sdtdatahash" xmlns:w16se="http://schemas.microsoft.com/office/word/2015/wordml/symex" xmlns:wpg="http://schemas.microsoft.com/office/word/2010/wordprocessingGroup" xmlns:wpi="http://schemas.microsoft.com/office/word/2010/wordprocessingInk" xmlns:wne="http://schemas.microsoft.com/office/word/2006/wordml" xmlns:wps="http://schemas.microsoft.com/office/word/2010/wordprocessingShape" mc:Ignorable="w14 w15 w16se w16cid w16 w16cex w16sdtdh w16du wp14">
   <w:endnote w:type="separator" w:id="-1">
     <w:p>
       <w:r>
@@ -9768,7 +11187,7 @@
 </file>
 
 <file path=word/footer1.xml><?xml version="1.0" encoding="utf-8"?>
-<w:ftr xmlns:wpc="http://schemas.microsoft.com/office/word/2010/wordprocessingCanvas" xmlns:cx="http://schemas.microsoft.com/office/drawing/2014/chartex" xmlns:cx1="http://schemas.microsoft.com/office/drawing/2015/9/8/chartex" xmlns:cx2="http://schemas.microsoft.com/office/drawing/2015/10/21/chartex" xmlns:cx3="http://schemas.microsoft.com/office/drawing/2016/5/9/chartex" xmlns:cx4="http://schemas.microsoft.com/office/drawing/2016/5/10/chartex" xmlns:cx5="http://schemas.microsoft.com/office/drawing/2016/5/11/chartex" xmlns:cx6="http://schemas.microsoft.com/office/drawing/2016/5/12/chartex" xmlns:cx7="http://schemas.microsoft.com/office/drawing/2016/5/13/chartex" xmlns:cx8="http://schemas.microsoft.com/office/drawing/2016/5/14/chartex" xmlns:mc="http://schemas.openxmlformats.org/markup-compatibility/2006" xmlns:aink="http://schemas.microsoft.com/office/drawing/2016/ink" xmlns:am3d="http://schemas.microsoft.com/office/drawing/2017/model3d" xmlns:o="urn:schemas-microsoft-com:office:office" xmlns:oel="http://schemas.microsoft.com/office/2019/extlst" xmlns:r="http://schemas.openxmlformats.org/officeDocument/2006/relationships" xmlns:m="http://schemas.openxmlformats.org/officeDocument/2006/math" xmlns:v="urn:schemas-microsoft-com:vml" xmlns:wp14="http://schemas.microsoft.com/office/word/2010/wordprocessingDrawing" xmlns:wp="http://schemas.openxmlformats.org/drawingml/2006/wordprocessingDrawing" xmlns:w10="urn:schemas-microsoft-com:office:word" xmlns:w="http://schemas.openxmlformats.org/wordprocessingml/2006/main" xmlns:w14="http://schemas.microsoft.com/office/word/2010/wordml" xmlns:w15="http://schemas.microsoft.com/office/word/2012/wordml" xmlns:w16cex="http://schemas.microsoft.com/office/word/2018/wordml/cex" xmlns:w16cid="http://schemas.microsoft.com/office/word/2016/wordml/cid" xmlns:w16="http://schemas.microsoft.com/office/word/2018/wordml" xmlns:w16du="http://schemas.microsoft.com/office/word/2023/wordml/word16du" xmlns:w16sdtdh="http://schemas.microsoft.com/office/word/2020/wordml/sdtdatahash" xmlns:w16sdtfl="http://schemas.microsoft.com/office/word/2024/wordml/sdtformatlock" xmlns:w16se="http://schemas.microsoft.com/office/word/2015/wordml/symex" xmlns:wpg="http://schemas.microsoft.com/office/word/2010/wordprocessingGroup" xmlns:wpi="http://schemas.microsoft.com/office/word/2010/wordprocessingInk" xmlns:wne="http://schemas.microsoft.com/office/word/2006/wordml" xmlns:wps="http://schemas.microsoft.com/office/word/2010/wordprocessingShape" mc:Ignorable="w14 w15 w16se w16cid w16 w16cex w16sdtdh w16sdtfl w16du wp14">
+<w:ftr xmlns:wpc="http://schemas.microsoft.com/office/word/2010/wordprocessingCanvas" xmlns:cx="http://schemas.microsoft.com/office/drawing/2014/chartex" xmlns:cx1="http://schemas.microsoft.com/office/drawing/2015/9/8/chartex" xmlns:cx2="http://schemas.microsoft.com/office/drawing/2015/10/21/chartex" xmlns:cx3="http://schemas.microsoft.com/office/drawing/2016/5/9/chartex" xmlns:cx4="http://schemas.microsoft.com/office/drawing/2016/5/10/chartex" xmlns:cx5="http://schemas.microsoft.com/office/drawing/2016/5/11/chartex" xmlns:cx6="http://schemas.microsoft.com/office/drawing/2016/5/12/chartex" xmlns:cx7="http://schemas.microsoft.com/office/drawing/2016/5/13/chartex" xmlns:cx8="http://schemas.microsoft.com/office/drawing/2016/5/14/chartex" xmlns:mc="http://schemas.openxmlformats.org/markup-compatibility/2006" xmlns:aink="http://schemas.microsoft.com/office/drawing/2016/ink" xmlns:am3d="http://schemas.microsoft.com/office/drawing/2017/model3d" xmlns:o="urn:schemas-microsoft-com:office:office" xmlns:oel="http://schemas.microsoft.com/office/2019/extlst" xmlns:r="http://schemas.openxmlformats.org/officeDocument/2006/relationships" xmlns:m="http://schemas.openxmlformats.org/officeDocument/2006/math" xmlns:v="urn:schemas-microsoft-com:vml" xmlns:wp14="http://schemas.microsoft.com/office/word/2010/wordprocessingDrawing" xmlns:wp="http://schemas.openxmlformats.org/drawingml/2006/wordprocessingDrawing" xmlns:w10="urn:schemas-microsoft-com:office:word" xmlns:w="http://schemas.openxmlformats.org/wordprocessingml/2006/main" xmlns:w14="http://schemas.microsoft.com/office/word/2010/wordml" xmlns:w15="http://schemas.microsoft.com/office/word/2012/wordml" xmlns:w16cex="http://schemas.microsoft.com/office/word/2018/wordml/cex" xmlns:w16cid="http://schemas.microsoft.com/office/word/2016/wordml/cid" xmlns:w16="http://schemas.microsoft.com/office/word/2018/wordml" xmlns:w16du="http://schemas.microsoft.com/office/word/2023/wordml/word16du" xmlns:w16sdtdh="http://schemas.microsoft.com/office/word/2020/wordml/sdtdatahash" xmlns:w16se="http://schemas.microsoft.com/office/word/2015/wordml/symex" xmlns:wpg="http://schemas.microsoft.com/office/word/2010/wordprocessingGroup" xmlns:wpi="http://schemas.microsoft.com/office/word/2010/wordprocessingInk" xmlns:wne="http://schemas.microsoft.com/office/word/2006/wordml" xmlns:wps="http://schemas.microsoft.com/office/word/2010/wordprocessingShape" mc:Ignorable="w14 w15 w16se w16cid w16 w16cex w16sdtdh w16du wp14">
   <w:sdt>
     <w:sdtPr>
       <w:id w:val="-639963960"/>
@@ -9821,7 +11240,7 @@
 </file>
 
 <file path=word/footnotes.xml><?xml version="1.0" encoding="utf-8"?>
-<w:footnotes xmlns:wpc="http://schemas.microsoft.com/office/word/2010/wordprocessingCanvas" xmlns:cx="http://schemas.microsoft.com/office/drawing/2014/chartex" xmlns:cx1="http://schemas.microsoft.com/office/drawing/2015/9/8/chartex" xmlns:cx2="http://schemas.microsoft.com/office/drawing/2015/10/21/chartex" xmlns:cx3="http://schemas.microsoft.com/office/drawing/2016/5/9/chartex" xmlns:cx4="http://schemas.microsoft.com/office/drawing/2016/5/10/chartex" xmlns:cx5="http://schemas.microsoft.com/office/drawing/2016/5/11/chartex" xmlns:cx6="http://schemas.microsoft.com/office/drawing/2016/5/12/chartex" xmlns:cx7="http://schemas.microsoft.com/office/drawing/2016/5/13/chartex" xmlns:cx8="http://schemas.microsoft.com/office/drawing/2016/5/14/chartex" xmlns:mc="http://schemas.openxmlformats.org/markup-compatibility/2006" xmlns:aink="http://schemas.microsoft.com/office/drawing/2016/ink" xmlns:am3d="http://schemas.microsoft.com/office/drawing/2017/model3d" xmlns:o="urn:schemas-microsoft-com:office:office" xmlns:oel="http://schemas.microsoft.com/office/2019/extlst" xmlns:r="http://schemas.openxmlformats.org/officeDocument/2006/relationships" xmlns:m="http://schemas.openxmlformats.org/officeDocument/2006/math" xmlns:v="urn:schemas-microsoft-com:vml" xmlns:wp14="http://schemas.microsoft.com/office/word/2010/wordprocessingDrawing" xmlns:wp="http://schemas.openxmlformats.org/drawingml/2006/wordprocessingDrawing" xmlns:w10="urn:schemas-microsoft-com:office:word" xmlns:w="http://schemas.openxmlformats.org/wordprocessingml/2006/main" xmlns:w14="http://schemas.microsoft.com/office/word/2010/wordml" xmlns:w15="http://schemas.microsoft.com/office/word/2012/wordml" xmlns:w16cex="http://schemas.microsoft.com/office/word/2018/wordml/cex" xmlns:w16cid="http://schemas.microsoft.com/office/word/2016/wordml/cid" xmlns:w16="http://schemas.microsoft.com/office/word/2018/wordml" xmlns:w16du="http://schemas.microsoft.com/office/word/2023/wordml/word16du" xmlns:w16sdtdh="http://schemas.microsoft.com/office/word/2020/wordml/sdtdatahash" xmlns:w16sdtfl="http://schemas.microsoft.com/office/word/2024/wordml/sdtformatlock" xmlns:w16se="http://schemas.microsoft.com/office/word/2015/wordml/symex" xmlns:wpg="http://schemas.microsoft.com/office/word/2010/wordprocessingGroup" xmlns:wpi="http://schemas.microsoft.com/office/word/2010/wordprocessingInk" xmlns:wne="http://schemas.microsoft.com/office/word/2006/wordml" xmlns:wps="http://schemas.microsoft.com/office/word/2010/wordprocessingShape" mc:Ignorable="w14 w15 w16se w16cid w16 w16cex w16sdtdh w16sdtfl w16du wp14">
+<w:footnotes xmlns:wpc="http://schemas.microsoft.com/office/word/2010/wordprocessingCanvas" xmlns:cx="http://schemas.microsoft.com/office/drawing/2014/chartex" xmlns:cx1="http://schemas.microsoft.com/office/drawing/2015/9/8/chartex" xmlns:cx2="http://schemas.microsoft.com/office/drawing/2015/10/21/chartex" xmlns:cx3="http://schemas.microsoft.com/office/drawing/2016/5/9/chartex" xmlns:cx4="http://schemas.microsoft.com/office/drawing/2016/5/10/chartex" xmlns:cx5="http://schemas.microsoft.com/office/drawing/2016/5/11/chartex" xmlns:cx6="http://schemas.microsoft.com/office/drawing/2016/5/12/chartex" xmlns:cx7="http://schemas.microsoft.com/office/drawing/2016/5/13/chartex" xmlns:cx8="http://schemas.microsoft.com/office/drawing/2016/5/14/chartex" xmlns:mc="http://schemas.openxmlformats.org/markup-compatibility/2006" xmlns:aink="http://schemas.microsoft.com/office/drawing/2016/ink" xmlns:am3d="http://schemas.microsoft.com/office/drawing/2017/model3d" xmlns:o="urn:schemas-microsoft-com:office:office" xmlns:oel="http://schemas.microsoft.com/office/2019/extlst" xmlns:r="http://schemas.openxmlformats.org/officeDocument/2006/relationships" xmlns:m="http://schemas.openxmlformats.org/officeDocument/2006/math" xmlns:v="urn:schemas-microsoft-com:vml" xmlns:wp14="http://schemas.microsoft.com/office/word/2010/wordprocessingDrawing" xmlns:wp="http://schemas.openxmlformats.org/drawingml/2006/wordprocessingDrawing" xmlns:w10="urn:schemas-microsoft-com:office:word" xmlns:w="http://schemas.openxmlformats.org/wordprocessingml/2006/main" xmlns:w14="http://schemas.microsoft.com/office/word/2010/wordml" xmlns:w15="http://schemas.microsoft.com/office/word/2012/wordml" xmlns:w16cex="http://schemas.microsoft.com/office/word/2018/wordml/cex" xmlns:w16cid="http://schemas.microsoft.com/office/word/2016/wordml/cid" xmlns:w16="http://schemas.microsoft.com/office/word/2018/wordml" xmlns:w16du="http://schemas.microsoft.com/office/word/2023/wordml/word16du" xmlns:w16sdtdh="http://schemas.microsoft.com/office/word/2020/wordml/sdtdatahash" xmlns:w16se="http://schemas.microsoft.com/office/word/2015/wordml/symex" xmlns:wpg="http://schemas.microsoft.com/office/word/2010/wordprocessingGroup" xmlns:wpi="http://schemas.microsoft.com/office/word/2010/wordprocessingInk" xmlns:wne="http://schemas.microsoft.com/office/word/2006/wordml" xmlns:wps="http://schemas.microsoft.com/office/word/2010/wordprocessingShape" mc:Ignorable="w14 w15 w16se w16cid w16 w16cex w16sdtdh w16du wp14">
   <w:footnote w:type="separator" w:id="-1">
     <w:p>
       <w:r>
@@ -9840,7 +11259,7 @@
 </file>
 
 <file path=word/header1.xml><?xml version="1.0" encoding="utf-8"?>
-<w:hdr xmlns:wpc="http://schemas.microsoft.com/office/word/2010/wordprocessingCanvas" xmlns:cx="http://schemas.microsoft.com/office/drawing/2014/chartex" xmlns:cx1="http://schemas.microsoft.com/office/drawing/2015/9/8/chartex" xmlns:cx2="http://schemas.microsoft.com/office/drawing/2015/10/21/chartex" xmlns:cx3="http://schemas.microsoft.com/office/drawing/2016/5/9/chartex" xmlns:cx4="http://schemas.microsoft.com/office/drawing/2016/5/10/chartex" xmlns:cx5="http://schemas.microsoft.com/office/drawing/2016/5/11/chartex" xmlns:cx6="http://schemas.microsoft.com/office/drawing/2016/5/12/chartex" xmlns:cx7="http://schemas.microsoft.com/office/drawing/2016/5/13/chartex" xmlns:cx8="http://schemas.microsoft.com/office/drawing/2016/5/14/chartex" xmlns:mc="http://schemas.openxmlformats.org/markup-compatibility/2006" xmlns:aink="http://schemas.microsoft.com/office/drawing/2016/ink" xmlns:am3d="http://schemas.microsoft.com/office/drawing/2017/model3d" xmlns:o="urn:schemas-microsoft-com:office:office" xmlns:oel="http://schemas.microsoft.com/office/2019/extlst" xmlns:r="http://schemas.openxmlformats.org/officeDocument/2006/relationships" xmlns:m="http://schemas.openxmlformats.org/officeDocument/2006/math" xmlns:v="urn:schemas-microsoft-com:vml" xmlns:wp14="http://schemas.microsoft.com/office/word/2010/wordprocessingDrawing" xmlns:wp="http://schemas.openxmlformats.org/drawingml/2006/wordprocessingDrawing" xmlns:w10="urn:schemas-microsoft-com:office:word" xmlns:w="http://schemas.openxmlformats.org/wordprocessingml/2006/main" xmlns:w14="http://schemas.microsoft.com/office/word/2010/wordml" xmlns:w15="http://schemas.microsoft.com/office/word/2012/wordml" xmlns:w16cex="http://schemas.microsoft.com/office/word/2018/wordml/cex" xmlns:w16cid="http://schemas.microsoft.com/office/word/2016/wordml/cid" xmlns:w16="http://schemas.microsoft.com/office/word/2018/wordml" xmlns:w16du="http://schemas.microsoft.com/office/word/2023/wordml/word16du" xmlns:w16sdtdh="http://schemas.microsoft.com/office/word/2020/wordml/sdtdatahash" xmlns:w16sdtfl="http://schemas.microsoft.com/office/word/2024/wordml/sdtformatlock" xmlns:w16se="http://schemas.microsoft.com/office/word/2015/wordml/symex" xmlns:wpg="http://schemas.microsoft.com/office/word/2010/wordprocessingGroup" xmlns:wpi="http://schemas.microsoft.com/office/word/2010/wordprocessingInk" xmlns:wne="http://schemas.microsoft.com/office/word/2006/wordml" xmlns:wps="http://schemas.microsoft.com/office/word/2010/wordprocessingShape" mc:Ignorable="w14 w15 w16se w16cid w16 w16cex w16sdtdh w16sdtfl w16du wp14">
+<w:hdr xmlns:wpc="http://schemas.microsoft.com/office/word/2010/wordprocessingCanvas" xmlns:cx="http://schemas.microsoft.com/office/drawing/2014/chartex" xmlns:cx1="http://schemas.microsoft.com/office/drawing/2015/9/8/chartex" xmlns:cx2="http://schemas.microsoft.com/office/drawing/2015/10/21/chartex" xmlns:cx3="http://schemas.microsoft.com/office/drawing/2016/5/9/chartex" xmlns:cx4="http://schemas.microsoft.com/office/drawing/2016/5/10/chartex" xmlns:cx5="http://schemas.microsoft.com/office/drawing/2016/5/11/chartex" xmlns:cx6="http://schemas.microsoft.com/office/drawing/2016/5/12/chartex" xmlns:cx7="http://schemas.microsoft.com/office/drawing/2016/5/13/chartex" xmlns:cx8="http://schemas.microsoft.com/office/drawing/2016/5/14/chartex" xmlns:mc="http://schemas.openxmlformats.org/markup-compatibility/2006" xmlns:aink="http://schemas.microsoft.com/office/drawing/2016/ink" xmlns:am3d="http://schemas.microsoft.com/office/drawing/2017/model3d" xmlns:o="urn:schemas-microsoft-com:office:office" xmlns:oel="http://schemas.microsoft.com/office/2019/extlst" xmlns:r="http://schemas.openxmlformats.org/officeDocument/2006/relationships" xmlns:m="http://schemas.openxmlformats.org/officeDocument/2006/math" xmlns:v="urn:schemas-microsoft-com:vml" xmlns:wp14="http://schemas.microsoft.com/office/word/2010/wordprocessingDrawing" xmlns:wp="http://schemas.openxmlformats.org/drawingml/2006/wordprocessingDrawing" xmlns:w10="urn:schemas-microsoft-com:office:word" xmlns:w="http://schemas.openxmlformats.org/wordprocessingml/2006/main" xmlns:w14="http://schemas.microsoft.com/office/word/2010/wordml" xmlns:w15="http://schemas.microsoft.com/office/word/2012/wordml" xmlns:w16cex="http://schemas.microsoft.com/office/word/2018/wordml/cex" xmlns:w16cid="http://schemas.microsoft.com/office/word/2016/wordml/cid" xmlns:w16="http://schemas.microsoft.com/office/word/2018/wordml" xmlns:w16du="http://schemas.microsoft.com/office/word/2023/wordml/word16du" xmlns:w16sdtdh="http://schemas.microsoft.com/office/word/2020/wordml/sdtdatahash" xmlns:w16se="http://schemas.microsoft.com/office/word/2015/wordml/symex" xmlns:wpg="http://schemas.microsoft.com/office/word/2010/wordprocessingGroup" xmlns:wpi="http://schemas.microsoft.com/office/word/2010/wordprocessingInk" xmlns:wne="http://schemas.microsoft.com/office/word/2006/wordml" xmlns:wps="http://schemas.microsoft.com/office/word/2010/wordprocessingShape" mc:Ignorable="w14 w15 w16se w16cid w16 w16cex w16sdtdh w16du wp14">
   <w:p>
     <w:pPr>
       <w:spacing w:line="264" w:lineRule="auto"/>
@@ -9921,7 +11340,7 @@
             </wp:anchor>
           </w:drawing>
         </mc:Choice>
-        <mc:Fallback>
+        <mc:Fallback xmlns:w16sdtfl="http://schemas.microsoft.com/office/word/2024/wordml/sdtformatlock">
           <w:pict>
             <v:rect w14:anchorId="3A4D3C0D" id="Rectangle 233" o:spid="_x0000_s1026" style="position:absolute;margin-left:0;margin-top:0;width:580.8pt;height:752.4pt;z-index:251659264;visibility:visible;mso-wrap-style:square;mso-width-percent:950;mso-height-percent:950;mso-wrap-distance-left:9pt;mso-wrap-distance-top:0;mso-wrap-distance-right:9pt;mso-wrap-distance-bottom:0;mso-position-horizontal:center;mso-position-horizontal-relative:page;mso-position-vertical:center;mso-position-vertical-relative:page;mso-width-percent:950;mso-height-percent:950;mso-width-relative:page;mso-height-relative:page;v-text-anchor:middle" o:gfxdata="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" filled="f" strokecolor="#938953 [1614]" strokeweight="1.25pt">
               <w10:wrap anchorx="page" anchory="page"/>
@@ -9976,7 +11395,7 @@
 </file>
 
 <file path=word/numbering.xml><?xml version="1.0" encoding="utf-8"?>
-<w:numbering xmlns:wpc="http://schemas.microsoft.com/office/word/2010/wordprocessingCanvas" xmlns:cx="http://schemas.microsoft.com/office/drawing/2014/chartex" xmlns:cx1="http://schemas.microsoft.com/office/drawing/2015/9/8/chartex" xmlns:cx2="http://schemas.microsoft.com/office/drawing/2015/10/21/chartex" xmlns:cx3="http://schemas.microsoft.com/office/drawing/2016/5/9/chartex" xmlns:cx4="http://schemas.microsoft.com/office/drawing/2016/5/10/chartex" xmlns:cx5="http://schemas.microsoft.com/office/drawing/2016/5/11/chartex" xmlns:cx6="http://schemas.microsoft.com/office/drawing/2016/5/12/chartex" xmlns:cx7="http://schemas.microsoft.com/office/drawing/2016/5/13/chartex" xmlns:cx8="http://schemas.microsoft.com/office/drawing/2016/5/14/chartex" xmlns:mc="http://schemas.openxmlformats.org/markup-compatibility/2006" xmlns:aink="http://schemas.microsoft.com/office/drawing/2016/ink" xmlns:am3d="http://schemas.microsoft.com/office/drawing/2017/model3d" xmlns:o="urn:schemas-microsoft-com:office:office" xmlns:oel="http://schemas.microsoft.com/office/2019/extlst" xmlns:r="http://schemas.openxmlformats.org/officeDocument/2006/relationships" xmlns:m="http://schemas.openxmlformats.org/officeDocument/2006/math" xmlns:v="urn:schemas-microsoft-com:vml" xmlns:wp14="http://schemas.microsoft.com/office/word/2010/wordprocessingDrawing" xmlns:wp="http://schemas.openxmlformats.org/drawingml/2006/wordprocessingDrawing" xmlns:w10="urn:schemas-microsoft-com:office:word" xmlns:w="http://schemas.openxmlformats.org/wordprocessingml/2006/main" xmlns:w14="http://schemas.microsoft.com/office/word/2010/wordml" xmlns:w15="http://schemas.microsoft.com/office/word/2012/wordml" xmlns:w16cex="http://schemas.microsoft.com/office/word/2018/wordml/cex" xmlns:w16cid="http://schemas.microsoft.com/office/word/2016/wordml/cid" xmlns:w16="http://schemas.microsoft.com/office/word/2018/wordml" xmlns:w16du="http://schemas.microsoft.com/office/word/2023/wordml/word16du" xmlns:w16sdtdh="http://schemas.microsoft.com/office/word/2020/wordml/sdtdatahash" xmlns:w16sdtfl="http://schemas.microsoft.com/office/word/2024/wordml/sdtformatlock" xmlns:w16se="http://schemas.microsoft.com/office/word/2015/wordml/symex" xmlns:wpg="http://schemas.microsoft.com/office/word/2010/wordprocessingGroup" xmlns:wpi="http://schemas.microsoft.com/office/word/2010/wordprocessingInk" xmlns:wne="http://schemas.microsoft.com/office/word/2006/wordml" xmlns:wps="http://schemas.microsoft.com/office/word/2010/wordprocessingShape" mc:Ignorable="w14 w15 w16se w16cid w16 w16cex w16sdtdh w16sdtfl w16du wp14">
+<w:numbering xmlns:wpc="http://schemas.microsoft.com/office/word/2010/wordprocessingCanvas" xmlns:cx="http://schemas.microsoft.com/office/drawing/2014/chartex" xmlns:cx1="http://schemas.microsoft.com/office/drawing/2015/9/8/chartex" xmlns:cx2="http://schemas.microsoft.com/office/drawing/2015/10/21/chartex" xmlns:cx3="http://schemas.microsoft.com/office/drawing/2016/5/9/chartex" xmlns:cx4="http://schemas.microsoft.com/office/drawing/2016/5/10/chartex" xmlns:cx5="http://schemas.microsoft.com/office/drawing/2016/5/11/chartex" xmlns:cx6="http://schemas.microsoft.com/office/drawing/2016/5/12/chartex" xmlns:cx7="http://schemas.microsoft.com/office/drawing/2016/5/13/chartex" xmlns:cx8="http://schemas.microsoft.com/office/drawing/2016/5/14/chartex" xmlns:mc="http://schemas.openxmlformats.org/markup-compatibility/2006" xmlns:aink="http://schemas.microsoft.com/office/drawing/2016/ink" xmlns:am3d="http://schemas.microsoft.com/office/drawing/2017/model3d" xmlns:o="urn:schemas-microsoft-com:office:office" xmlns:oel="http://schemas.microsoft.com/office/2019/extlst" xmlns:r="http://schemas.openxmlformats.org/officeDocument/2006/relationships" xmlns:m="http://schemas.openxmlformats.org/officeDocument/2006/math" xmlns:v="urn:schemas-microsoft-com:vml" xmlns:wp14="http://schemas.microsoft.com/office/word/2010/wordprocessingDrawing" xmlns:wp="http://schemas.openxmlformats.org/drawingml/2006/wordprocessingDrawing" xmlns:w10="urn:schemas-microsoft-com:office:word" xmlns:w="http://schemas.openxmlformats.org/wordprocessingml/2006/main" xmlns:w14="http://schemas.microsoft.com/office/word/2010/wordml" xmlns:w15="http://schemas.microsoft.com/office/word/2012/wordml" xmlns:w16cex="http://schemas.microsoft.com/office/word/2018/wordml/cex" xmlns:w16cid="http://schemas.microsoft.com/office/word/2016/wordml/cid" xmlns:w16="http://schemas.microsoft.com/office/word/2018/wordml" xmlns:w16du="http://schemas.microsoft.com/office/word/2023/wordml/word16du" xmlns:w16sdtdh="http://schemas.microsoft.com/office/word/2020/wordml/sdtdatahash" xmlns:w16se="http://schemas.microsoft.com/office/word/2015/wordml/symex" xmlns:wpg="http://schemas.microsoft.com/office/word/2010/wordprocessingGroup" xmlns:wpi="http://schemas.microsoft.com/office/word/2010/wordprocessingInk" xmlns:wne="http://schemas.microsoft.com/office/word/2006/wordml" xmlns:wps="http://schemas.microsoft.com/office/word/2010/wordprocessingShape" mc:Ignorable="w14 w15 w16se w16cid w16 w16cex w16sdtdh w16du wp14">
   <w:abstractNum w:abstractNumId="0" w15:restartNumberingAfterBreak="0">
     <w:nsid w:val="41272A58"/>
     <w:multiLevelType w:val="hybridMultilevel"/>
@@ -10259,7 +11678,7 @@
 </file>
 
 <file path=word/styles.xml><?xml version="1.0" encoding="utf-8"?>
-<w:styles xmlns:mc="http://schemas.openxmlformats.org/markup-compatibility/2006" xmlns:r="http://schemas.openxmlformats.org/officeDocument/2006/relationships" xmlns:w="http://schemas.openxmlformats.org/wordprocessingml/2006/main" xmlns:w14="http://schemas.microsoft.com/office/word/2010/wordml" xmlns:w15="http://schemas.microsoft.com/office/word/2012/wordml" xmlns:w16cex="http://schemas.microsoft.com/office/word/2018/wordml/cex" xmlns:w16cid="http://schemas.microsoft.com/office/word/2016/wordml/cid" xmlns:w16="http://schemas.microsoft.com/office/word/2018/wordml" xmlns:w16du="http://schemas.microsoft.com/office/word/2023/wordml/word16du" xmlns:w16sdtdh="http://schemas.microsoft.com/office/word/2020/wordml/sdtdatahash" xmlns:w16sdtfl="http://schemas.microsoft.com/office/word/2024/wordml/sdtformatlock" xmlns:w16se="http://schemas.microsoft.com/office/word/2015/wordml/symex" mc:Ignorable="w14 w15 w16se w16cid w16 w16cex w16sdtdh w16sdtfl w16du">
+<w:styles xmlns:mc="http://schemas.openxmlformats.org/markup-compatibility/2006" xmlns:r="http://schemas.openxmlformats.org/officeDocument/2006/relationships" xmlns:w="http://schemas.openxmlformats.org/wordprocessingml/2006/main" xmlns:w14="http://schemas.microsoft.com/office/word/2010/wordml" xmlns:w15="http://schemas.microsoft.com/office/word/2012/wordml" xmlns:w16cex="http://schemas.microsoft.com/office/word/2018/wordml/cex" xmlns:w16cid="http://schemas.microsoft.com/office/word/2016/wordml/cid" xmlns:w16="http://schemas.microsoft.com/office/word/2018/wordml" xmlns:w16du="http://schemas.microsoft.com/office/word/2023/wordml/word16du" xmlns:w16sdtdh="http://schemas.microsoft.com/office/word/2020/wordml/sdtdatahash" xmlns:w16se="http://schemas.microsoft.com/office/word/2015/wordml/symex" mc:Ignorable="w14 w15 w16se w16cid w16 w16cex w16sdtdh w16du">
   <w:docDefaults>
     <w:rPrDefault>
       <w:rPr>
@@ -10850,7 +12269,7 @@
 </file>
 
 <file path=word/glossary/document.xml><?xml version="1.0" encoding="utf-8"?>
-<w:glossaryDocument xmlns:wpc="http://schemas.microsoft.com/office/word/2010/wordprocessingCanvas" xmlns:cx="http://schemas.microsoft.com/office/drawing/2014/chartex" xmlns:cx1="http://schemas.microsoft.com/office/drawing/2015/9/8/chartex" xmlns:cx2="http://schemas.microsoft.com/office/drawing/2015/10/21/chartex" xmlns:cx3="http://schemas.microsoft.com/office/drawing/2016/5/9/chartex" xmlns:cx4="http://schemas.microsoft.com/office/drawing/2016/5/10/chartex" xmlns:cx5="http://schemas.microsoft.com/office/drawing/2016/5/11/chartex" xmlns:cx6="http://schemas.microsoft.com/office/drawing/2016/5/12/chartex" xmlns:cx7="http://schemas.microsoft.com/office/drawing/2016/5/13/chartex" xmlns:cx8="http://schemas.microsoft.com/office/drawing/2016/5/14/chartex" xmlns:mc="http://schemas.openxmlformats.org/markup-compatibility/2006" xmlns:aink="http://schemas.microsoft.com/office/drawing/2016/ink" xmlns:am3d="http://schemas.microsoft.com/office/drawing/2017/model3d" xmlns:o="urn:schemas-microsoft-com:office:office" xmlns:oel="http://schemas.microsoft.com/office/2019/extlst" xmlns:r="http://schemas.openxmlformats.org/officeDocument/2006/relationships" xmlns:m="http://schemas.openxmlformats.org/officeDocument/2006/math" xmlns:v="urn:schemas-microsoft-com:vml" xmlns:wp14="http://schemas.microsoft.com/office/word/2010/wordprocessingDrawing" xmlns:wp="http://schemas.openxmlformats.org/drawingml/2006/wordprocessingDrawing" xmlns:w10="urn:schemas-microsoft-com:office:word" xmlns:w="http://schemas.openxmlformats.org/wordprocessingml/2006/main" xmlns:w14="http://schemas.microsoft.com/office/word/2010/wordml" xmlns:w15="http://schemas.microsoft.com/office/word/2012/wordml" xmlns:w16cex="http://schemas.microsoft.com/office/word/2018/wordml/cex" xmlns:w16cid="http://schemas.microsoft.com/office/word/2016/wordml/cid" xmlns:w16="http://schemas.microsoft.com/office/word/2018/wordml" xmlns:w16du="http://schemas.microsoft.com/office/word/2023/wordml/word16du" xmlns:w16sdtdh="http://schemas.microsoft.com/office/word/2020/wordml/sdtdatahash" xmlns:w16sdtfl="http://schemas.microsoft.com/office/word/2024/wordml/sdtformatlock" xmlns:w16se="http://schemas.microsoft.com/office/word/2015/wordml/symex" xmlns:wpg="http://schemas.microsoft.com/office/word/2010/wordprocessingGroup" xmlns:wpi="http://schemas.microsoft.com/office/word/2010/wordprocessingInk" xmlns:wne="http://schemas.microsoft.com/office/word/2006/wordml" xmlns:wps="http://schemas.microsoft.com/office/word/2010/wordprocessingShape" mc:Ignorable="w14 w15 w16se w16cid w16 w16cex w16sdtdh w16sdtfl w16du wp14">
+<w:glossaryDocument xmlns:wpc="http://schemas.microsoft.com/office/word/2010/wordprocessingCanvas" xmlns:cx="http://schemas.microsoft.com/office/drawing/2014/chartex" xmlns:cx1="http://schemas.microsoft.com/office/drawing/2015/9/8/chartex" xmlns:cx2="http://schemas.microsoft.com/office/drawing/2015/10/21/chartex" xmlns:cx3="http://schemas.microsoft.com/office/drawing/2016/5/9/chartex" xmlns:cx4="http://schemas.microsoft.com/office/drawing/2016/5/10/chartex" xmlns:cx5="http://schemas.microsoft.com/office/drawing/2016/5/11/chartex" xmlns:cx6="http://schemas.microsoft.com/office/drawing/2016/5/12/chartex" xmlns:cx7="http://schemas.microsoft.com/office/drawing/2016/5/13/chartex" xmlns:cx8="http://schemas.microsoft.com/office/drawing/2016/5/14/chartex" xmlns:mc="http://schemas.openxmlformats.org/markup-compatibility/2006" xmlns:aink="http://schemas.microsoft.com/office/drawing/2016/ink" xmlns:am3d="http://schemas.microsoft.com/office/drawing/2017/model3d" xmlns:o="urn:schemas-microsoft-com:office:office" xmlns:oel="http://schemas.microsoft.com/office/2019/extlst" xmlns:r="http://schemas.openxmlformats.org/officeDocument/2006/relationships" xmlns:m="http://schemas.openxmlformats.org/officeDocument/2006/math" xmlns:v="urn:schemas-microsoft-com:vml" xmlns:wp14="http://schemas.microsoft.com/office/word/2010/wordprocessingDrawing" xmlns:wp="http://schemas.openxmlformats.org/drawingml/2006/wordprocessingDrawing" xmlns:w10="urn:schemas-microsoft-com:office:word" xmlns:w="http://schemas.openxmlformats.org/wordprocessingml/2006/main" xmlns:w14="http://schemas.microsoft.com/office/word/2010/wordml" xmlns:w15="http://schemas.microsoft.com/office/word/2012/wordml" xmlns:w16cex="http://schemas.microsoft.com/office/word/2018/wordml/cex" xmlns:w16cid="http://schemas.microsoft.com/office/word/2016/wordml/cid" xmlns:w16="http://schemas.microsoft.com/office/word/2018/wordml" xmlns:w16du="http://schemas.microsoft.com/office/word/2023/wordml/word16du" xmlns:w16sdtdh="http://schemas.microsoft.com/office/word/2020/wordml/sdtdatahash" xmlns:w16se="http://schemas.microsoft.com/office/word/2015/wordml/symex" xmlns:wpg="http://schemas.microsoft.com/office/word/2010/wordprocessingGroup" xmlns:wpi="http://schemas.microsoft.com/office/word/2010/wordprocessingInk" xmlns:wne="http://schemas.microsoft.com/office/word/2006/wordml" xmlns:wps="http://schemas.microsoft.com/office/word/2010/wordprocessingShape" mc:Ignorable="w14 w15 w16se w16cid w16 w16cex w16sdtdh w16du wp14">
   <w:docParts>
     <w:docPart>
       <w:docPartPr>
@@ -10888,7 +12307,7 @@
 </file>
 
 <file path=word/glossary/fontTable.xml><?xml version="1.0" encoding="utf-8"?>
-<w:fonts xmlns:mc="http://schemas.openxmlformats.org/markup-compatibility/2006" xmlns:r="http://schemas.openxmlformats.org/officeDocument/2006/relationships" xmlns:w="http://schemas.openxmlformats.org/wordprocessingml/2006/main" xmlns:w14="http://schemas.microsoft.com/office/word/2010/wordml" xmlns:w15="http://schemas.microsoft.com/office/word/2012/wordml" xmlns:w16cex="http://schemas.microsoft.com/office/word/2018/wordml/cex" xmlns:w16cid="http://schemas.microsoft.com/office/word/2016/wordml/cid" xmlns:w16="http://schemas.microsoft.com/office/word/2018/wordml" xmlns:w16du="http://schemas.microsoft.com/office/word/2023/wordml/word16du" xmlns:w16sdtdh="http://schemas.microsoft.com/office/word/2020/wordml/sdtdatahash" xmlns:w16sdtfl="http://schemas.microsoft.com/office/word/2024/wordml/sdtformatlock" xmlns:w16se="http://schemas.microsoft.com/office/word/2015/wordml/symex" mc:Ignorable="w14 w15 w16se w16cid w16 w16cex w16sdtdh w16sdtfl w16du">
+<w:fonts xmlns:mc="http://schemas.openxmlformats.org/markup-compatibility/2006" xmlns:r="http://schemas.openxmlformats.org/officeDocument/2006/relationships" xmlns:w="http://schemas.openxmlformats.org/wordprocessingml/2006/main" xmlns:w14="http://schemas.microsoft.com/office/word/2010/wordml" xmlns:w15="http://schemas.microsoft.com/office/word/2012/wordml" xmlns:w16cex="http://schemas.microsoft.com/office/word/2018/wordml/cex" xmlns:w16cid="http://schemas.microsoft.com/office/word/2016/wordml/cid" xmlns:w16="http://schemas.microsoft.com/office/word/2018/wordml" xmlns:w16du="http://schemas.microsoft.com/office/word/2023/wordml/word16du" xmlns:w16sdtdh="http://schemas.microsoft.com/office/word/2020/wordml/sdtdatahash" xmlns:w16se="http://schemas.microsoft.com/office/word/2015/wordml/symex" mc:Ignorable="w14 w15 w16se w16cid w16 w16cex w16sdtdh w16du">
   <w:font w:name="Arial">
     <w:panose1 w:val="020B0604020202020204"/>
     <w:charset w:val="00"/>
@@ -10929,10 +12348,9 @@
     <w:charset w:val="00"/>
     <w:family w:val="swiss"/>
     <w:pitch w:val="variable"/>
-    <w:sig w:usb0="E4002EFF" w:usb1="C200247B" w:usb2="00000009" w:usb3="00000000" w:csb0="000001FF" w:csb1="00000000"/>
+    <w:sig w:usb0="E4002EFF" w:usb1="C000247B" w:usb2="00000009" w:usb3="00000000" w:csb0="000001FF" w:csb1="00000000"/>
   </w:font>
   <w:font w:name="Kartika">
-    <w:panose1 w:val="02020503030404060203"/>
     <w:charset w:val="00"/>
     <w:family w:val="roman"/>
     <w:pitch w:val="variable"/>
@@ -10956,13 +12374,13 @@
     <w:charset w:val="00"/>
     <w:family w:val="swiss"/>
     <w:pitch w:val="variable"/>
-    <w:sig w:usb0="E4002EFF" w:usb1="C200247B" w:usb2="00000009" w:usb3="00000000" w:csb0="000001FF" w:csb1="00000000"/>
+    <w:sig w:usb0="E4002EFF" w:usb1="C000247B" w:usb2="00000009" w:usb3="00000000" w:csb0="000001FF" w:csb1="00000000"/>
   </w:font>
 </w:fonts>
 </file>
 
 <file path=word/glossary/settings.xml><?xml version="1.0" encoding="utf-8"?>
-<w:settings xmlns:mc="http://schemas.openxmlformats.org/markup-compatibility/2006" xmlns:o="urn:schemas-microsoft-com:office:office" xmlns:r="http://schemas.openxmlformats.org/officeDocument/2006/relationships" xmlns:m="http://schemas.openxmlformats.org/officeDocument/2006/math" xmlns:v="urn:schemas-microsoft-com:vml" xmlns:w10="urn:schemas-microsoft-com:office:word" xmlns:w="http://schemas.openxmlformats.org/wordprocessingml/2006/main" xmlns:w14="http://schemas.microsoft.com/office/word/2010/wordml" xmlns:w15="http://schemas.microsoft.com/office/word/2012/wordml" xmlns:w16cex="http://schemas.microsoft.com/office/word/2018/wordml/cex" xmlns:w16cid="http://schemas.microsoft.com/office/word/2016/wordml/cid" xmlns:w16="http://schemas.microsoft.com/office/word/2018/wordml" xmlns:w16du="http://schemas.microsoft.com/office/word/2023/wordml/word16du" xmlns:w16sdtdh="http://schemas.microsoft.com/office/word/2020/wordml/sdtdatahash" xmlns:w16sdtfl="http://schemas.microsoft.com/office/word/2024/wordml/sdtformatlock" xmlns:w16se="http://schemas.microsoft.com/office/word/2015/wordml/symex" xmlns:sl="http://schemas.openxmlformats.org/schemaLibrary/2006/main" mc:Ignorable="w14 w15 w16se w16cid w16 w16cex w16sdtdh w16sdtfl w16du">
+<w:settings xmlns:mc="http://schemas.openxmlformats.org/markup-compatibility/2006" xmlns:o="urn:schemas-microsoft-com:office:office" xmlns:r="http://schemas.openxmlformats.org/officeDocument/2006/relationships" xmlns:m="http://schemas.openxmlformats.org/officeDocument/2006/math" xmlns:v="urn:schemas-microsoft-com:vml" xmlns:w10="urn:schemas-microsoft-com:office:word" xmlns:w="http://schemas.openxmlformats.org/wordprocessingml/2006/main" xmlns:w14="http://schemas.microsoft.com/office/word/2010/wordml" xmlns:w15="http://schemas.microsoft.com/office/word/2012/wordml" xmlns:w16cex="http://schemas.microsoft.com/office/word/2018/wordml/cex" xmlns:w16cid="http://schemas.microsoft.com/office/word/2016/wordml/cid" xmlns:w16="http://schemas.microsoft.com/office/word/2018/wordml" xmlns:w16du="http://schemas.microsoft.com/office/word/2023/wordml/word16du" xmlns:w16sdtdh="http://schemas.microsoft.com/office/word/2020/wordml/sdtdatahash" xmlns:w16se="http://schemas.microsoft.com/office/word/2015/wordml/symex" xmlns:sl="http://schemas.openxmlformats.org/schemaLibrary/2006/main" mc:Ignorable="w14 w15 w16se w16cid w16 w16cex w16sdtdh w16du">
   <w:view w:val="normal"/>
   <w:defaultTabStop w:val="720"/>
   <w:characterSpacingControl w:val="doNotCompress"/>
@@ -10982,11 +12400,13 @@
     <w:rsid w:val="00087853"/>
     <w:rsid w:val="000D3DDE"/>
     <w:rsid w:val="0014712C"/>
+    <w:rsid w:val="001726B8"/>
     <w:rsid w:val="003765E2"/>
     <w:rsid w:val="003C4D67"/>
     <w:rsid w:val="00413914"/>
     <w:rsid w:val="00531AF1"/>
     <w:rsid w:val="00E80B28"/>
+    <w:rsid w:val="00EB1C87"/>
   </w:rsids>
   <m:mathPr>
     <m:mathFont m:val="Cambria Math"/>
@@ -11010,7 +12430,7 @@
 </file>
 
 <file path=word/glossary/styles.xml><?xml version="1.0" encoding="utf-8"?>
-<w:styles xmlns:mc="http://schemas.openxmlformats.org/markup-compatibility/2006" xmlns:r="http://schemas.openxmlformats.org/officeDocument/2006/relationships" xmlns:w="http://schemas.openxmlformats.org/wordprocessingml/2006/main" xmlns:w14="http://schemas.microsoft.com/office/word/2010/wordml" xmlns:w15="http://schemas.microsoft.com/office/word/2012/wordml" xmlns:w16cex="http://schemas.microsoft.com/office/word/2018/wordml/cex" xmlns:w16cid="http://schemas.microsoft.com/office/word/2016/wordml/cid" xmlns:w16="http://schemas.microsoft.com/office/word/2018/wordml" xmlns:w16du="http://schemas.microsoft.com/office/word/2023/wordml/word16du" xmlns:w16sdtdh="http://schemas.microsoft.com/office/word/2020/wordml/sdtdatahash" xmlns:w16sdtfl="http://schemas.microsoft.com/office/word/2024/wordml/sdtformatlock" xmlns:w16se="http://schemas.microsoft.com/office/word/2015/wordml/symex" mc:Ignorable="w14 w15 w16se w16cid w16 w16cex w16sdtdh w16sdtfl w16du">
+<w:styles xmlns:mc="http://schemas.openxmlformats.org/markup-compatibility/2006" xmlns:r="http://schemas.openxmlformats.org/officeDocument/2006/relationships" xmlns:w="http://schemas.openxmlformats.org/wordprocessingml/2006/main" xmlns:w14="http://schemas.microsoft.com/office/word/2010/wordml" xmlns:w15="http://schemas.microsoft.com/office/word/2012/wordml" xmlns:w16cex="http://schemas.microsoft.com/office/word/2018/wordml/cex" xmlns:w16cid="http://schemas.microsoft.com/office/word/2016/wordml/cid" xmlns:w16="http://schemas.microsoft.com/office/word/2018/wordml" xmlns:w16du="http://schemas.microsoft.com/office/word/2023/wordml/word16du" xmlns:w16sdtdh="http://schemas.microsoft.com/office/word/2020/wordml/sdtdatahash" xmlns:w16se="http://schemas.microsoft.com/office/word/2015/wordml/symex" mc:Ignorable="w14 w15 w16se w16cid w16 w16cex w16sdtdh w16du">
   <w:docDefaults>
     <w:rPrDefault>
       <w:rPr>
@@ -11445,7 +12865,7 @@
 </file>
 
 <file path=word/glossary/webSettings.xml><?xml version="1.0" encoding="utf-8"?>
-<w:webSettings xmlns:mc="http://schemas.openxmlformats.org/markup-compatibility/2006" xmlns:r="http://schemas.openxmlformats.org/officeDocument/2006/relationships" xmlns:w="http://schemas.openxmlformats.org/wordprocessingml/2006/main" xmlns:w14="http://schemas.microsoft.com/office/word/2010/wordml" xmlns:w15="http://schemas.microsoft.com/office/word/2012/wordml" xmlns:w16cex="http://schemas.microsoft.com/office/word/2018/wordml/cex" xmlns:w16cid="http://schemas.microsoft.com/office/word/2016/wordml/cid" xmlns:w16="http://schemas.microsoft.com/office/word/2018/wordml" xmlns:w16du="http://schemas.microsoft.com/office/word/2023/wordml/word16du" xmlns:w16sdtdh="http://schemas.microsoft.com/office/word/2020/wordml/sdtdatahash" xmlns:w16sdtfl="http://schemas.microsoft.com/office/word/2024/wordml/sdtformatlock" xmlns:w16se="http://schemas.microsoft.com/office/word/2015/wordml/symex" mc:Ignorable="w14 w15 w16se w16cid w16 w16cex w16sdtdh w16sdtfl w16du">
+<w:webSettings xmlns:mc="http://schemas.openxmlformats.org/markup-compatibility/2006" xmlns:r="http://schemas.openxmlformats.org/officeDocument/2006/relationships" xmlns:w="http://schemas.openxmlformats.org/wordprocessingml/2006/main" xmlns:w14="http://schemas.microsoft.com/office/word/2010/wordml" xmlns:w15="http://schemas.microsoft.com/office/word/2012/wordml" xmlns:w16cex="http://schemas.microsoft.com/office/word/2018/wordml/cex" xmlns:w16cid="http://schemas.microsoft.com/office/word/2016/wordml/cid" xmlns:w16="http://schemas.microsoft.com/office/word/2018/wordml" xmlns:w16du="http://schemas.microsoft.com/office/word/2023/wordml/word16du" xmlns:w16sdtdh="http://schemas.microsoft.com/office/word/2020/wordml/sdtdatahash" xmlns:w16se="http://schemas.microsoft.com/office/word/2015/wordml/symex" mc:Ignorable="w14 w15 w16se w16cid w16 w16cex w16sdtdh w16du">
   <w:optimizeForBrowser/>
   <w:allowPNG/>
 </w:webSettings>

</xml_diff>